<commit_message>
Relatório final: formato .doc e .pdf
</commit_message>
<xml_diff>
--- a/fase_A/relatorios/RA-G2.docx
+++ b/fase_A/relatorios/RA-G2.docx
@@ -581,7 +581,7 @@
                               </w:p>
                               <w:p>
                                 <w:pPr>
-                                  <w:pStyle w:val="ListParagraph"/>
+                                  <w:pStyle w:val="PargrafodaLista"/>
                                   <w:numPr>
                                     <w:ilvl w:val="0"/>
                                     <w:numId w:val="2"/>
@@ -600,7 +600,7 @@
                               </w:p>
                               <w:p>
                                 <w:pPr>
-                                  <w:pStyle w:val="ListParagraph"/>
+                                  <w:pStyle w:val="PargrafodaLista"/>
                                   <w:numPr>
                                     <w:ilvl w:val="0"/>
                                     <w:numId w:val="2"/>
@@ -619,7 +619,7 @@
                               </w:p>
                               <w:p>
                                 <w:pPr>
-                                  <w:pStyle w:val="ListParagraph"/>
+                                  <w:pStyle w:val="PargrafodaLista"/>
                                   <w:numPr>
                                     <w:ilvl w:val="0"/>
                                     <w:numId w:val="2"/>
@@ -638,7 +638,7 @@
                               </w:p>
                               <w:p>
                                 <w:pPr>
-                                  <w:pStyle w:val="ListParagraph"/>
+                                  <w:pStyle w:val="PargrafodaLista"/>
                                   <w:numPr>
                                     <w:ilvl w:val="0"/>
                                     <w:numId w:val="2"/>
@@ -1451,7 +1451,7 @@
                         </w:p>
                         <w:p>
                           <w:pPr>
-                            <w:pStyle w:val="ListParagraph"/>
+                            <w:pStyle w:val="PargrafodaLista"/>
                             <w:numPr>
                               <w:ilvl w:val="0"/>
                               <w:numId w:val="2"/>
@@ -1470,7 +1470,7 @@
                         </w:p>
                         <w:p>
                           <w:pPr>
-                            <w:pStyle w:val="ListParagraph"/>
+                            <w:pStyle w:val="PargrafodaLista"/>
                             <w:numPr>
                               <w:ilvl w:val="0"/>
                               <w:numId w:val="2"/>
@@ -1489,7 +1489,7 @@
                         </w:p>
                         <w:p>
                           <w:pPr>
-                            <w:pStyle w:val="ListParagraph"/>
+                            <w:pStyle w:val="PargrafodaLista"/>
                             <w:numPr>
                               <w:ilvl w:val="0"/>
                               <w:numId w:val="2"/>
@@ -1508,7 +1508,7 @@
                         </w:p>
                         <w:p>
                           <w:pPr>
-                            <w:pStyle w:val="ListParagraph"/>
+                            <w:pStyle w:val="PargrafodaLista"/>
                             <w:numPr>
                               <w:ilvl w:val="0"/>
                               <w:numId w:val="2"/>
@@ -1825,7 +1825,7 @@
       <w:sdtContent>
         <w:p>
           <w:pPr>
-            <w:pStyle w:val="TOCHeading"/>
+            <w:pStyle w:val="Cabealhodondice"/>
           </w:pPr>
           <w:r>
             <w:rPr>
@@ -1843,7 +1843,7 @@
         </w:p>
         <w:p>
           <w:pPr>
-            <w:pStyle w:val="TOC1"/>
+            <w:pStyle w:val="ndice1"/>
             <w:tabs>
               <w:tab w:val="left" w:pos="440"/>
               <w:tab w:val="right" w:leader="dot" w:pos="8494"/>
@@ -1878,7 +1878,7 @@
           <w:hyperlink w:anchor="_Toc98970008" w:history="1">
             <w:r>
               <w:rPr>
-                <w:rStyle w:val="Hyperlink"/>
+                <w:rStyle w:val="Hiperligao"/>
                 <w:noProof/>
               </w:rPr>
               <w:t>1.</w:t>
@@ -1893,7 +1893,7 @@
             </w:r>
             <w:r>
               <w:rPr>
-                <w:rStyle w:val="Hyperlink"/>
+                <w:rStyle w:val="Hiperligao"/>
                 <w:noProof/>
               </w:rPr>
               <w:t>Introdução</w:t>
@@ -1950,7 +1950,7 @@
         </w:p>
         <w:p>
           <w:pPr>
-            <w:pStyle w:val="TOC1"/>
+            <w:pStyle w:val="ndice1"/>
             <w:tabs>
               <w:tab w:val="left" w:pos="440"/>
               <w:tab w:val="right" w:leader="dot" w:pos="8494"/>
@@ -1964,7 +1964,7 @@
           <w:hyperlink w:anchor="_Toc98970009" w:history="1">
             <w:r>
               <w:rPr>
-                <w:rStyle w:val="Hyperlink"/>
+                <w:rStyle w:val="Hiperligao"/>
                 <w:noProof/>
               </w:rPr>
               <w:t>2.</w:t>
@@ -1979,7 +1979,7 @@
             </w:r>
             <w:r>
               <w:rPr>
-                <w:rStyle w:val="Hyperlink"/>
+                <w:rStyle w:val="Hiperligao"/>
                 <w:noProof/>
               </w:rPr>
               <w:t>Trabalho Relacionado</w:t>
@@ -2036,7 +2036,7 @@
         </w:p>
         <w:p>
           <w:pPr>
-            <w:pStyle w:val="TOC2"/>
+            <w:pStyle w:val="ndice2"/>
             <w:tabs>
               <w:tab w:val="right" w:leader="dot" w:pos="8494"/>
             </w:tabs>
@@ -2049,7 +2049,7 @@
           <w:hyperlink w:anchor="_Toc98970010" w:history="1">
             <w:r>
               <w:rPr>
-                <w:rStyle w:val="Hyperlink"/>
+                <w:rStyle w:val="Hiperligao"/>
                 <w:noProof/>
               </w:rPr>
               <w:t>2.1 ESP32 BLE Server and Client</w:t>
@@ -2106,7 +2106,7 @@
         </w:p>
         <w:p>
           <w:pPr>
-            <w:pStyle w:val="TOC2"/>
+            <w:pStyle w:val="ndice2"/>
             <w:tabs>
               <w:tab w:val="right" w:leader="dot" w:pos="8494"/>
             </w:tabs>
@@ -2119,7 +2119,7 @@
           <w:hyperlink w:anchor="_Toc98970011" w:history="1">
             <w:r>
               <w:rPr>
-                <w:rStyle w:val="Hyperlink"/>
+                <w:rStyle w:val="Hiperligao"/>
                 <w:noProof/>
                 <w:lang w:val="en-GB"/>
               </w:rPr>
@@ -2177,7 +2177,7 @@
         </w:p>
         <w:p>
           <w:pPr>
-            <w:pStyle w:val="TOC1"/>
+            <w:pStyle w:val="ndice1"/>
             <w:tabs>
               <w:tab w:val="left" w:pos="440"/>
               <w:tab w:val="right" w:leader="dot" w:pos="8494"/>
@@ -2191,7 +2191,7 @@
           <w:hyperlink w:anchor="_Toc98970012" w:history="1">
             <w:r>
               <w:rPr>
-                <w:rStyle w:val="Hyperlink"/>
+                <w:rStyle w:val="Hiperligao"/>
                 <w:noProof/>
               </w:rPr>
               <w:t>3.</w:t>
@@ -2206,7 +2206,7 @@
             </w:r>
             <w:r>
               <w:rPr>
-                <w:rStyle w:val="Hyperlink"/>
+                <w:rStyle w:val="Hiperligao"/>
                 <w:noProof/>
               </w:rPr>
               <w:t>Etapas do trabalho desenvolvido</w:t>
@@ -2263,7 +2263,7 @@
         </w:p>
         <w:p>
           <w:pPr>
-            <w:pStyle w:val="TOC2"/>
+            <w:pStyle w:val="ndice2"/>
             <w:tabs>
               <w:tab w:val="right" w:leader="dot" w:pos="8494"/>
             </w:tabs>
@@ -2276,7 +2276,7 @@
           <w:hyperlink w:anchor="_Toc98970013" w:history="1">
             <w:r>
               <w:rPr>
-                <w:rStyle w:val="Hyperlink"/>
+                <w:rStyle w:val="Hiperligao"/>
                 <w:noProof/>
               </w:rPr>
               <w:t>3.0. Montagem Eletrónica</w:t>
@@ -2333,7 +2333,7 @@
         </w:p>
         <w:p>
           <w:pPr>
-            <w:pStyle w:val="TOC2"/>
+            <w:pStyle w:val="ndice2"/>
             <w:tabs>
               <w:tab w:val="right" w:leader="dot" w:pos="8494"/>
             </w:tabs>
@@ -2346,7 +2346,7 @@
           <w:hyperlink w:anchor="_Toc98970014" w:history="1">
             <w:r>
               <w:rPr>
-                <w:rStyle w:val="Hyperlink"/>
+                <w:rStyle w:val="Hiperligao"/>
                 <w:noProof/>
               </w:rPr>
               <w:t>3.1. Aquisição das amostras dos sensores para o Sistema Sensor</w:t>
@@ -2403,7 +2403,7 @@
         </w:p>
         <w:p>
           <w:pPr>
-            <w:pStyle w:val="TOC2"/>
+            <w:pStyle w:val="ndice2"/>
             <w:tabs>
               <w:tab w:val="right" w:leader="dot" w:pos="8494"/>
             </w:tabs>
@@ -2416,7 +2416,7 @@
           <w:hyperlink w:anchor="_Toc98970015" w:history="1">
             <w:r>
               <w:rPr>
-                <w:rStyle w:val="Hyperlink"/>
+                <w:rStyle w:val="Hiperligao"/>
                 <w:noProof/>
               </w:rPr>
               <w:t>3.2. Conversão e processamento dos valores obtidos nos sensores</w:t>
@@ -2473,7 +2473,7 @@
         </w:p>
         <w:p>
           <w:pPr>
-            <w:pStyle w:val="TOC2"/>
+            <w:pStyle w:val="ndice2"/>
             <w:tabs>
               <w:tab w:val="right" w:leader="dot" w:pos="8494"/>
             </w:tabs>
@@ -2486,7 +2486,7 @@
           <w:hyperlink w:anchor="_Toc98970016" w:history="1">
             <w:r>
               <w:rPr>
-                <w:rStyle w:val="Hyperlink"/>
+                <w:rStyle w:val="Hiperligao"/>
                 <w:noProof/>
               </w:rPr>
               <w:t>3.3. Apresentação dos dados recolhidos em tempo real</w:t>
@@ -2543,7 +2543,7 @@
         </w:p>
         <w:p>
           <w:pPr>
-            <w:pStyle w:val="TOC2"/>
+            <w:pStyle w:val="ndice2"/>
             <w:tabs>
               <w:tab w:val="right" w:leader="dot" w:pos="8494"/>
             </w:tabs>
@@ -2556,7 +2556,7 @@
           <w:hyperlink w:anchor="_Toc98970017" w:history="1">
             <w:r>
               <w:rPr>
-                <w:rStyle w:val="Hyperlink"/>
+                <w:rStyle w:val="Hiperligao"/>
                 <w:noProof/>
               </w:rPr>
               <w:t>3.4. Transmissão dos dados via BLE para o Gateway</w:t>
@@ -2613,7 +2613,7 @@
         </w:p>
         <w:p>
           <w:pPr>
-            <w:pStyle w:val="TOC2"/>
+            <w:pStyle w:val="ndice2"/>
             <w:tabs>
               <w:tab w:val="right" w:leader="dot" w:pos="8494"/>
             </w:tabs>
@@ -2626,7 +2626,7 @@
           <w:hyperlink w:anchor="_Toc98970018" w:history="1">
             <w:r>
               <w:rPr>
-                <w:rStyle w:val="Hyperlink"/>
+                <w:rStyle w:val="Hiperligao"/>
                 <w:noProof/>
               </w:rPr>
               <w:t>3.5. Envio dos dados via Wi-Fi para visualização e armazenamento online</w:t>
@@ -2683,7 +2683,7 @@
         </w:p>
         <w:p>
           <w:pPr>
-            <w:pStyle w:val="TOC1"/>
+            <w:pStyle w:val="ndice1"/>
             <w:tabs>
               <w:tab w:val="left" w:pos="440"/>
               <w:tab w:val="right" w:leader="dot" w:pos="8494"/>
@@ -2697,7 +2697,7 @@
           <w:hyperlink w:anchor="_Toc98970019" w:history="1">
             <w:r>
               <w:rPr>
-                <w:rStyle w:val="Hyperlink"/>
+                <w:rStyle w:val="Hiperligao"/>
                 <w:noProof/>
               </w:rPr>
               <w:t>4.</w:t>
@@ -2712,7 +2712,7 @@
             </w:r>
             <w:r>
               <w:rPr>
-                <w:rStyle w:val="Hyperlink"/>
+                <w:rStyle w:val="Hiperligao"/>
                 <w:noProof/>
               </w:rPr>
               <w:t>Análise de resultados e testes efetuados</w:t>
@@ -2769,7 +2769,7 @@
         </w:p>
         <w:p>
           <w:pPr>
-            <w:pStyle w:val="TOC1"/>
+            <w:pStyle w:val="ndice1"/>
             <w:tabs>
               <w:tab w:val="left" w:pos="440"/>
               <w:tab w:val="right" w:leader="dot" w:pos="8494"/>
@@ -2783,7 +2783,7 @@
           <w:hyperlink w:anchor="_Toc98970020" w:history="1">
             <w:r>
               <w:rPr>
-                <w:rStyle w:val="Hyperlink"/>
+                <w:rStyle w:val="Hiperligao"/>
                 <w:noProof/>
               </w:rPr>
               <w:t>5.</w:t>
@@ -2798,7 +2798,7 @@
             </w:r>
             <w:r>
               <w:rPr>
-                <w:rStyle w:val="Hyperlink"/>
+                <w:rStyle w:val="Hiperligao"/>
                 <w:noProof/>
               </w:rPr>
               <w:t>Conclusão</w:t>
@@ -2855,7 +2855,7 @@
         </w:p>
         <w:p>
           <w:pPr>
-            <w:pStyle w:val="TOC2"/>
+            <w:pStyle w:val="ndice2"/>
             <w:tabs>
               <w:tab w:val="right" w:leader="dot" w:pos="8494"/>
             </w:tabs>
@@ -2868,7 +2868,7 @@
           <w:hyperlink w:anchor="_Toc98970021" w:history="1">
             <w:r>
               <w:rPr>
-                <w:rStyle w:val="Hyperlink"/>
+                <w:rStyle w:val="Hiperligao"/>
                 <w:noProof/>
               </w:rPr>
               <w:t>5.1. Contribuição de cada aluno</w:t>
@@ -2925,7 +2925,7 @@
         </w:p>
         <w:p>
           <w:pPr>
-            <w:pStyle w:val="TOC1"/>
+            <w:pStyle w:val="ndice1"/>
             <w:tabs>
               <w:tab w:val="left" w:pos="440"/>
               <w:tab w:val="right" w:leader="dot" w:pos="8494"/>
@@ -2939,7 +2939,7 @@
           <w:hyperlink w:anchor="_Toc98970022" w:history="1">
             <w:r>
               <w:rPr>
-                <w:rStyle w:val="Hyperlink"/>
+                <w:rStyle w:val="Hiperligao"/>
                 <w:noProof/>
               </w:rPr>
               <w:t>6.</w:t>
@@ -2954,7 +2954,7 @@
             </w:r>
             <w:r>
               <w:rPr>
-                <w:rStyle w:val="Hyperlink"/>
+                <w:rStyle w:val="Hiperligao"/>
                 <w:noProof/>
               </w:rPr>
               <w:t>Lista de Referências</w:t>
@@ -3038,7 +3038,7 @@
     </w:p>
     <w:p>
       <w:pPr>
-        <w:pStyle w:val="TOCHeading"/>
+        <w:pStyle w:val="Cabealhodondice"/>
         <w:rPr>
           <w:lang w:val="pt-PT"/>
         </w:rPr>
@@ -3047,6 +3047,7 @@
         <w:rPr>
           <w:lang w:val="pt-PT"/>
         </w:rPr>
+        <w:lastRenderedPageBreak/>
         <w:t>Índice</w:t>
       </w:r>
       <w:r>
@@ -3071,7 +3072,7 @@
     </w:p>
     <w:p>
       <w:pPr>
-        <w:pStyle w:val="TableofFigures"/>
+        <w:pStyle w:val="ndicedeilustraes"/>
         <w:tabs>
           <w:tab w:val="right" w:leader="dot" w:pos="8494"/>
         </w:tabs>
@@ -3140,7 +3141,7 @@
     </w:p>
     <w:p>
       <w:pPr>
-        <w:pStyle w:val="TableofFigures"/>
+        <w:pStyle w:val="ndicedeilustraes"/>
         <w:tabs>
           <w:tab w:val="right" w:leader="dot" w:pos="8494"/>
         </w:tabs>
@@ -3200,7 +3201,7 @@
     </w:p>
     <w:p>
       <w:pPr>
-        <w:pStyle w:val="TableofFigures"/>
+        <w:pStyle w:val="ndicedeilustraes"/>
         <w:tabs>
           <w:tab w:val="right" w:leader="dot" w:pos="8494"/>
         </w:tabs>
@@ -3260,7 +3261,7 @@
     </w:p>
     <w:p>
       <w:pPr>
-        <w:pStyle w:val="TableofFigures"/>
+        <w:pStyle w:val="ndicedeilustraes"/>
         <w:tabs>
           <w:tab w:val="right" w:leader="dot" w:pos="8494"/>
         </w:tabs>
@@ -3320,7 +3321,7 @@
     </w:p>
     <w:p>
       <w:pPr>
-        <w:pStyle w:val="TableofFigures"/>
+        <w:pStyle w:val="ndicedeilustraes"/>
         <w:tabs>
           <w:tab w:val="right" w:leader="dot" w:pos="8494"/>
         </w:tabs>
@@ -3380,7 +3381,7 @@
     </w:p>
     <w:p>
       <w:pPr>
-        <w:pStyle w:val="TableofFigures"/>
+        <w:pStyle w:val="ndicedeilustraes"/>
         <w:tabs>
           <w:tab w:val="right" w:leader="dot" w:pos="8494"/>
         </w:tabs>
@@ -3440,7 +3441,7 @@
     </w:p>
     <w:p>
       <w:pPr>
-        <w:pStyle w:val="TableofFigures"/>
+        <w:pStyle w:val="ndicedeilustraes"/>
         <w:tabs>
           <w:tab w:val="right" w:leader="dot" w:pos="8494"/>
         </w:tabs>
@@ -3500,7 +3501,7 @@
     </w:p>
     <w:p>
       <w:pPr>
-        <w:pStyle w:val="TableofFigures"/>
+        <w:pStyle w:val="ndicedeilustraes"/>
         <w:tabs>
           <w:tab w:val="right" w:leader="dot" w:pos="8494"/>
         </w:tabs>
@@ -3560,7 +3561,7 @@
     </w:p>
     <w:p>
       <w:pPr>
-        <w:pStyle w:val="TableofFigures"/>
+        <w:pStyle w:val="ndicedeilustraes"/>
         <w:tabs>
           <w:tab w:val="right" w:leader="dot" w:pos="8494"/>
         </w:tabs>
@@ -3620,7 +3621,7 @@
     </w:p>
     <w:p>
       <w:pPr>
-        <w:pStyle w:val="TableofFigures"/>
+        <w:pStyle w:val="ndicedeilustraes"/>
         <w:tabs>
           <w:tab w:val="right" w:leader="dot" w:pos="8494"/>
         </w:tabs>
@@ -3680,7 +3681,7 @@
     </w:p>
     <w:p>
       <w:pPr>
-        <w:pStyle w:val="TableofFigures"/>
+        <w:pStyle w:val="ndicedeilustraes"/>
         <w:tabs>
           <w:tab w:val="right" w:leader="dot" w:pos="8494"/>
         </w:tabs>
@@ -3740,7 +3741,7 @@
     </w:p>
     <w:p>
       <w:pPr>
-        <w:pStyle w:val="TableofFigures"/>
+        <w:pStyle w:val="ndicedeilustraes"/>
         <w:tabs>
           <w:tab w:val="right" w:leader="dot" w:pos="8494"/>
         </w:tabs>
@@ -3800,7 +3801,7 @@
     </w:p>
     <w:p>
       <w:pPr>
-        <w:pStyle w:val="TableofFigures"/>
+        <w:pStyle w:val="ndicedeilustraes"/>
         <w:tabs>
           <w:tab w:val="right" w:leader="dot" w:pos="8494"/>
         </w:tabs>
@@ -3860,7 +3861,7 @@
     </w:p>
     <w:p>
       <w:pPr>
-        <w:pStyle w:val="TableofFigures"/>
+        <w:pStyle w:val="ndicedeilustraes"/>
         <w:tabs>
           <w:tab w:val="right" w:leader="dot" w:pos="8494"/>
         </w:tabs>
@@ -3920,7 +3921,7 @@
     </w:p>
     <w:p>
       <w:pPr>
-        <w:pStyle w:val="TableofFigures"/>
+        <w:pStyle w:val="ndicedeilustraes"/>
         <w:tabs>
           <w:tab w:val="right" w:leader="dot" w:pos="8494"/>
         </w:tabs>
@@ -3980,7 +3981,7 @@
     </w:p>
     <w:p>
       <w:pPr>
-        <w:pStyle w:val="TableofFigures"/>
+        <w:pStyle w:val="ndicedeilustraes"/>
         <w:tabs>
           <w:tab w:val="right" w:leader="dot" w:pos="8494"/>
         </w:tabs>
@@ -4040,7 +4041,7 @@
     </w:p>
     <w:p>
       <w:pPr>
-        <w:pStyle w:val="TableofFigures"/>
+        <w:pStyle w:val="ndicedeilustraes"/>
         <w:tabs>
           <w:tab w:val="right" w:leader="dot" w:pos="8494"/>
         </w:tabs>
@@ -4100,7 +4101,7 @@
     </w:p>
     <w:p>
       <w:pPr>
-        <w:pStyle w:val="TableofFigures"/>
+        <w:pStyle w:val="ndicedeilustraes"/>
         <w:tabs>
           <w:tab w:val="right" w:leader="dot" w:pos="8494"/>
         </w:tabs>
@@ -4160,7 +4161,7 @@
     </w:p>
     <w:p>
       <w:pPr>
-        <w:pStyle w:val="TableofFigures"/>
+        <w:pStyle w:val="ndicedeilustraes"/>
         <w:tabs>
           <w:tab w:val="right" w:leader="dot" w:pos="8494"/>
         </w:tabs>
@@ -4220,7 +4221,7 @@
     </w:p>
     <w:p>
       <w:pPr>
-        <w:pStyle w:val="TableofFigures"/>
+        <w:pStyle w:val="ndicedeilustraes"/>
         <w:tabs>
           <w:tab w:val="right" w:leader="dot" w:pos="8494"/>
         </w:tabs>
@@ -4280,7 +4281,7 @@
     </w:p>
     <w:p>
       <w:pPr>
-        <w:pStyle w:val="TableofFigures"/>
+        <w:pStyle w:val="ndicedeilustraes"/>
         <w:tabs>
           <w:tab w:val="right" w:leader="dot" w:pos="8494"/>
         </w:tabs>
@@ -4353,7 +4354,7 @@
     </w:p>
     <w:p>
       <w:pPr>
-        <w:pStyle w:val="TOCHeading"/>
+        <w:pStyle w:val="Cabealhodondice"/>
         <w:rPr>
           <w:lang w:val="pt-PT"/>
         </w:rPr>
@@ -4362,6 +4363,7 @@
         <w:rPr>
           <w:lang w:val="pt-PT"/>
         </w:rPr>
+        <w:lastRenderedPageBreak/>
         <w:t>Lista de siglas e acrónimos</w:t>
       </w:r>
     </w:p>
@@ -4889,7 +4891,7 @@
     </w:p>
     <w:p>
       <w:pPr>
-        <w:pStyle w:val="Heading1"/>
+        <w:pStyle w:val="Ttulo1"/>
         <w:numPr>
           <w:ilvl w:val="0"/>
           <w:numId w:val="37"/>
@@ -4897,6 +4899,7 @@
       </w:pPr>
       <w:bookmarkStart w:id="1" w:name="_Toc98970008"/>
       <w:r>
+        <w:lastRenderedPageBreak/>
         <w:t>Introdução</w:t>
       </w:r>
       <w:bookmarkEnd w:id="1"/>
@@ -5158,7 +5161,7 @@
                         <w:txbxContent>
                           <w:p>
                             <w:pPr>
-                              <w:pStyle w:val="Caption"/>
+                              <w:pStyle w:val="Legenda"/>
                               <w:jc w:val="center"/>
                               <w:rPr>
                                 <w:noProof/>
@@ -5244,7 +5247,7 @@
                   <w:txbxContent>
                     <w:p>
                       <w:pPr>
-                        <w:pStyle w:val="Caption"/>
+                        <w:pStyle w:val="Legenda"/>
                         <w:jc w:val="center"/>
                         <w:rPr>
                           <w:noProof/>
@@ -5591,7 +5594,7 @@
     </w:p>
     <w:p>
       <w:pPr>
-        <w:pStyle w:val="Heading1"/>
+        <w:pStyle w:val="Ttulo1"/>
         <w:numPr>
           <w:ilvl w:val="0"/>
           <w:numId w:val="37"/>
@@ -5599,6 +5602,7 @@
       </w:pPr>
       <w:bookmarkStart w:id="4" w:name="_Toc98970009"/>
       <w:r>
+        <w:lastRenderedPageBreak/>
         <w:t>Trabalho Relacionado</w:t>
       </w:r>
       <w:bookmarkEnd w:id="4"/>
@@ -5621,7 +5625,7 @@
     </w:p>
     <w:p>
       <w:pPr>
-        <w:pStyle w:val="Heading2"/>
+        <w:pStyle w:val="Ttulo2"/>
       </w:pPr>
       <w:bookmarkStart w:id="5" w:name="_Toc98970010"/>
       <w:r>
@@ -5661,6 +5665,7 @@
           <w:id w:val="1088502677"/>
           <w:citation/>
         </w:sdtPr>
+        <w:sdtEndPr/>
         <w:sdtContent>
           <w:r>
             <w:fldChar w:fldCharType="begin"/>
@@ -5714,6 +5719,7 @@
           <w:id w:val="458537625"/>
           <w:citation/>
         </w:sdtPr>
+        <w:sdtEndPr/>
         <w:sdtContent>
           <w:r>
             <w:fldChar w:fldCharType="begin"/>
@@ -5797,6 +5803,7 @@
           <w:id w:val="751710828"/>
           <w:citation/>
         </w:sdtPr>
+        <w:sdtEndPr/>
         <w:sdtContent>
           <w:r>
             <w:fldChar w:fldCharType="begin"/>
@@ -6055,7 +6062,7 @@
                         <w:txbxContent>
                           <w:p>
                             <w:pPr>
-                              <w:pStyle w:val="Caption"/>
+                              <w:pStyle w:val="Legenda"/>
                               <w:jc w:val="center"/>
                               <w:rPr>
                                 <w:sz w:val="22"/>
@@ -6147,7 +6154,7 @@
                   <w:txbxContent>
                     <w:p>
                       <w:pPr>
-                        <w:pStyle w:val="Caption"/>
+                        <w:pStyle w:val="Legenda"/>
                         <w:jc w:val="center"/>
                         <w:rPr>
                           <w:sz w:val="22"/>
@@ -6320,7 +6327,7 @@
     </w:p>
     <w:p>
       <w:pPr>
-        <w:pStyle w:val="Heading2"/>
+        <w:pStyle w:val="Ttulo2"/>
         <w:rPr>
           <w:lang w:val="en-GB"/>
         </w:rPr>
@@ -6330,6 +6337,7 @@
         <w:rPr>
           <w:lang w:val="en-GB"/>
         </w:rPr>
+        <w:lastRenderedPageBreak/>
         <w:t>2</w:t>
       </w:r>
       <w:r>
@@ -6349,7 +6357,7 @@
     </w:p>
     <w:p>
       <w:pPr>
-        <w:pStyle w:val="Caption"/>
+        <w:pStyle w:val="Legenda"/>
         <w:rPr>
           <w:i w:val="0"/>
           <w:iCs w:val="0"/>
@@ -6459,7 +6467,7 @@
     </w:p>
     <w:p>
       <w:pPr>
-        <w:pStyle w:val="Caption"/>
+        <w:pStyle w:val="Legenda"/>
         <w:rPr>
           <w:i w:val="0"/>
           <w:iCs w:val="0"/>
@@ -6626,7 +6634,7 @@
     <w:p/>
     <w:p>
       <w:pPr>
-        <w:pStyle w:val="Caption"/>
+        <w:pStyle w:val="Legenda"/>
         <w:jc w:val="center"/>
         <w:rPr>
           <w:sz w:val="20"/>
@@ -6939,7 +6947,7 @@
                         <w:txbxContent>
                           <w:p>
                             <w:pPr>
-                              <w:pStyle w:val="Caption"/>
+                              <w:pStyle w:val="Legenda"/>
                               <w:jc w:val="center"/>
                               <w:rPr>
                                 <w:noProof/>
@@ -7035,7 +7043,7 @@
                   <w:txbxContent>
                     <w:p>
                       <w:pPr>
-                        <w:pStyle w:val="Caption"/>
+                        <w:pStyle w:val="Legenda"/>
                         <w:jc w:val="center"/>
                         <w:rPr>
                           <w:noProof/>
@@ -7121,7 +7129,7 @@
     </w:p>
     <w:p>
       <w:pPr>
-        <w:pStyle w:val="Heading1"/>
+        <w:pStyle w:val="Ttulo1"/>
         <w:numPr>
           <w:ilvl w:val="0"/>
           <w:numId w:val="37"/>
@@ -7129,6 +7137,7 @@
       </w:pPr>
       <w:bookmarkStart w:id="12" w:name="_Toc98970012"/>
       <w:r>
+        <w:lastRenderedPageBreak/>
         <w:t>Etapas do trabalho desenvolvido</w:t>
       </w:r>
       <w:bookmarkEnd w:id="12"/>
@@ -7193,7 +7202,7 @@
     <w:p/>
     <w:p>
       <w:pPr>
-        <w:pStyle w:val="Heading2"/>
+        <w:pStyle w:val="Ttulo2"/>
       </w:pPr>
       <w:bookmarkStart w:id="13" w:name="_Toc98970013"/>
       <w:r>
@@ -7227,6 +7236,7 @@
           <w:id w:val="1829635724"/>
           <w:citation/>
         </w:sdtPr>
+        <w:sdtEndPr/>
         <w:sdtContent>
           <w:r>
             <w:rPr>
@@ -7281,6 +7291,7 @@
           <w:id w:val="1599905644"/>
           <w:citation/>
         </w:sdtPr>
+        <w:sdtEndPr/>
         <w:sdtContent>
           <w:r>
             <w:rPr>
@@ -7335,6 +7346,7 @@
           <w:id w:val="990212271"/>
           <w:citation/>
         </w:sdtPr>
+        <w:sdtEndPr/>
         <w:sdtContent>
           <w:r>
             <w:rPr>
@@ -7480,7 +7492,7 @@
     </w:p>
     <w:p>
       <w:pPr>
-        <w:pStyle w:val="Caption"/>
+        <w:pStyle w:val="Legenda"/>
         <w:jc w:val="center"/>
         <w:rPr>
           <w:sz w:val="20"/>
@@ -7573,10 +7585,11 @@
     </w:p>
     <w:p>
       <w:pPr>
-        <w:pStyle w:val="Heading2"/>
+        <w:pStyle w:val="Ttulo2"/>
       </w:pPr>
       <w:bookmarkStart w:id="15" w:name="_Toc98970014"/>
       <w:r>
+        <w:lastRenderedPageBreak/>
         <w:t>3</w:t>
       </w:r>
       <w:r>
@@ -7811,7 +7824,7 @@
     </w:p>
     <w:p>
       <w:pPr>
-        <w:pStyle w:val="Caption"/>
+        <w:pStyle w:val="Legenda"/>
         <w:jc w:val="center"/>
         <w:rPr>
           <w:sz w:val="20"/>
@@ -8095,7 +8108,7 @@
     </w:p>
     <w:p>
       <w:pPr>
-        <w:pStyle w:val="Caption"/>
+        <w:pStyle w:val="Legenda"/>
         <w:keepNext/>
         <w:jc w:val="center"/>
         <w:rPr>
@@ -8163,7 +8176,7 @@
     </w:p>
     <w:tbl>
       <w:tblPr>
-        <w:tblStyle w:val="TableGrid"/>
+        <w:tblStyle w:val="TabelacomGrelha"/>
         <w:tblW w:w="0" w:type="auto"/>
         <w:tblLook w:val="04A0" w:firstRow="1" w:lastRow="0" w:firstColumn="1" w:lastColumn="0" w:noHBand="0" w:noVBand="1"/>
       </w:tblPr>
@@ -8497,6 +8510,7 @@
         <w:rPr>
           <w:noProof/>
         </w:rPr>
+        <w:lastRenderedPageBreak/>
         <w:drawing>
           <wp:anchor distT="0" distB="0" distL="114300" distR="114300" simplePos="0" relativeHeight="251658266" behindDoc="0" locked="0" layoutInCell="1" allowOverlap="1" wp14:anchorId="30BC2CD0" wp14:editId="5739B42F">
             <wp:simplePos x="0" y="0"/>
@@ -8863,7 +8877,7 @@
                         <w:txbxContent>
                           <w:p>
                             <w:pPr>
-                              <w:pStyle w:val="Caption"/>
+                              <w:pStyle w:val="Legenda"/>
                               <w:jc w:val="center"/>
                               <w:rPr>
                                 <w:noProof/>
@@ -8979,7 +8993,7 @@
                   <w:txbxContent>
                     <w:p>
                       <w:pPr>
-                        <w:pStyle w:val="Caption"/>
+                        <w:pStyle w:val="Legenda"/>
                         <w:jc w:val="center"/>
                         <w:rPr>
                           <w:noProof/>
@@ -9079,10 +9093,11 @@
     </w:p>
     <w:p>
       <w:pPr>
-        <w:pStyle w:val="Heading2"/>
+        <w:pStyle w:val="Ttulo2"/>
       </w:pPr>
       <w:bookmarkStart w:id="20" w:name="_Toc98970015"/>
       <w:r>
+        <w:lastRenderedPageBreak/>
         <w:t>3.2</w:t>
       </w:r>
       <w:r>
@@ -9177,7 +9192,7 @@
     </w:p>
     <w:p>
       <w:pPr>
-        <w:pStyle w:val="Caption"/>
+        <w:pStyle w:val="Legenda"/>
         <w:jc w:val="center"/>
         <w:rPr>
           <w:sz w:val="20"/>
@@ -9371,7 +9386,7 @@
     </w:p>
     <w:p>
       <w:pPr>
-        <w:pStyle w:val="Caption"/>
+        <w:pStyle w:val="Legenda"/>
         <w:jc w:val="center"/>
         <w:rPr>
           <w:sz w:val="20"/>
@@ -9484,10 +9499,11 @@
     </w:p>
     <w:p>
       <w:pPr>
-        <w:pStyle w:val="Heading2"/>
+        <w:pStyle w:val="Ttulo2"/>
       </w:pPr>
       <w:bookmarkStart w:id="23" w:name="_Toc98970016"/>
       <w:r>
+        <w:lastRenderedPageBreak/>
         <w:t>3.3</w:t>
       </w:r>
       <w:r>
@@ -9620,7 +9636,7 @@
                         <w:txbxContent>
                           <w:p>
                             <w:pPr>
-                              <w:pStyle w:val="Caption"/>
+                              <w:pStyle w:val="Legenda"/>
                               <w:jc w:val="center"/>
                               <w:rPr>
                                 <w:noProof/>
@@ -9709,7 +9725,7 @@
                   <w:txbxContent>
                     <w:p>
                       <w:pPr>
-                        <w:pStyle w:val="Caption"/>
+                        <w:pStyle w:val="Legenda"/>
                         <w:jc w:val="center"/>
                         <w:rPr>
                           <w:noProof/>
@@ -9854,7 +9870,7 @@
     </w:p>
     <w:p>
       <w:pPr>
-        <w:pStyle w:val="Caption"/>
+        <w:pStyle w:val="Legenda"/>
         <w:jc w:val="center"/>
         <w:rPr>
           <w:sz w:val="20"/>
@@ -9864,7 +9880,7 @@
     </w:p>
     <w:p>
       <w:pPr>
-        <w:pStyle w:val="Caption"/>
+        <w:pStyle w:val="Legenda"/>
         <w:jc w:val="center"/>
         <w:rPr>
           <w:sz w:val="20"/>
@@ -9874,7 +9890,7 @@
     </w:p>
     <w:p>
       <w:pPr>
-        <w:pStyle w:val="Caption"/>
+        <w:pStyle w:val="Legenda"/>
         <w:jc w:val="center"/>
         <w:rPr>
           <w:sz w:val="20"/>
@@ -9884,7 +9900,7 @@
     </w:p>
     <w:p>
       <w:pPr>
-        <w:pStyle w:val="Caption"/>
+        <w:pStyle w:val="Legenda"/>
         <w:jc w:val="center"/>
         <w:rPr>
           <w:i w:val="0"/>
@@ -9993,7 +10009,7 @@
     </w:p>
     <w:p>
       <w:pPr>
-        <w:pStyle w:val="Heading3"/>
+        <w:pStyle w:val="Ttulo3"/>
         <w:rPr>
           <w:sz w:val="20"/>
           <w:szCs w:val="20"/>
@@ -10002,7 +10018,7 @@
     </w:p>
     <w:p>
       <w:pPr>
-        <w:pStyle w:val="Heading2"/>
+        <w:pStyle w:val="Ttulo2"/>
       </w:pPr>
       <w:bookmarkStart w:id="26" w:name="_Toc98970017"/>
       <w:r>
@@ -10115,7 +10131,7 @@
                         <w:txbxContent>
                           <w:p>
                             <w:pPr>
-                              <w:pStyle w:val="Caption"/>
+                              <w:pStyle w:val="Legenda"/>
                               <w:jc w:val="center"/>
                               <w:rPr>
                                 <w:noProof/>
@@ -10204,7 +10220,7 @@
                   <w:txbxContent>
                     <w:p>
                       <w:pPr>
-                        <w:pStyle w:val="Caption"/>
+                        <w:pStyle w:val="Legenda"/>
                         <w:jc w:val="center"/>
                         <w:rPr>
                           <w:noProof/>
@@ -10518,7 +10534,7 @@
                         <w:txbxContent>
                           <w:p>
                             <w:pPr>
-                              <w:pStyle w:val="Caption"/>
+                              <w:pStyle w:val="Legenda"/>
                               <w:jc w:val="center"/>
                               <w:rPr>
                                 <w:noProof/>
@@ -10600,7 +10616,7 @@
                   <w:txbxContent>
                     <w:p>
                       <w:pPr>
-                        <w:pStyle w:val="Caption"/>
+                        <w:pStyle w:val="Legenda"/>
                         <w:jc w:val="center"/>
                         <w:rPr>
                           <w:noProof/>
@@ -10979,10 +10995,11 @@
     </w:p>
     <w:p>
       <w:pPr>
-        <w:pStyle w:val="Heading2"/>
+        <w:pStyle w:val="Ttulo2"/>
       </w:pPr>
       <w:bookmarkStart w:id="31" w:name="_Toc98970018"/>
       <w:r>
+        <w:lastRenderedPageBreak/>
         <w:t>3.5.</w:t>
       </w:r>
       <w:r>
@@ -11109,6 +11126,7 @@
           <w:id w:val="-610589823"/>
           <w:citation/>
         </w:sdtPr>
+        <w:sdtEndPr/>
         <w:sdtContent>
           <w:r>
             <w:rPr>
@@ -11251,7 +11269,7 @@
     </w:p>
     <w:p>
       <w:pPr>
-        <w:pStyle w:val="Caption"/>
+        <w:pStyle w:val="Legenda"/>
         <w:jc w:val="center"/>
         <w:rPr>
           <w:sz w:val="20"/>
@@ -11484,7 +11502,7 @@
     <w:p/>
     <w:p>
       <w:pPr>
-        <w:pStyle w:val="Caption"/>
+        <w:pStyle w:val="Legenda"/>
         <w:rPr>
           <w:i w:val="0"/>
           <w:iCs w:val="0"/>
@@ -11632,7 +11650,7 @@
     </w:p>
     <w:p>
       <w:pPr>
-        <w:pStyle w:val="Caption"/>
+        <w:pStyle w:val="Legenda"/>
         <w:keepNext/>
         <w:jc w:val="center"/>
         <w:rPr>
@@ -11700,7 +11718,7 @@
     </w:p>
     <w:tbl>
       <w:tblPr>
-        <w:tblStyle w:val="TableGrid"/>
+        <w:tblStyle w:val="TabelacomGrelha"/>
         <w:tblW w:w="8481" w:type="dxa"/>
         <w:tblLook w:val="04A0" w:firstRow="1" w:lastRow="0" w:firstColumn="1" w:lastColumn="0" w:noHBand="0" w:noVBand="1"/>
       </w:tblPr>
@@ -11721,7 +11739,7 @@
           </w:tcPr>
           <w:p>
             <w:pPr>
-              <w:pStyle w:val="Caption"/>
+              <w:pStyle w:val="Legenda"/>
               <w:jc w:val="center"/>
               <w:rPr>
                 <w:b/>
@@ -11757,7 +11775,7 @@
           </w:tcPr>
           <w:p>
             <w:pPr>
-              <w:pStyle w:val="Caption"/>
+              <w:pStyle w:val="Legenda"/>
               <w:jc w:val="center"/>
               <w:rPr>
                 <w:i w:val="0"/>
@@ -11792,7 +11810,7 @@
           </w:tcPr>
           <w:p>
             <w:pPr>
-              <w:pStyle w:val="Caption"/>
+              <w:pStyle w:val="Legenda"/>
               <w:jc w:val="center"/>
               <w:rPr>
                 <w:i w:val="0"/>
@@ -11821,7 +11839,7 @@
           </w:tcPr>
           <w:p>
             <w:pPr>
-              <w:pStyle w:val="Caption"/>
+              <w:pStyle w:val="Legenda"/>
               <w:jc w:val="center"/>
               <w:rPr>
                 <w:color w:val="auto"/>
@@ -11870,7 +11888,7 @@
           </w:tcPr>
           <w:p>
             <w:pPr>
-              <w:pStyle w:val="Caption"/>
+              <w:pStyle w:val="Legenda"/>
               <w:jc w:val="center"/>
               <w:rPr>
                 <w:i w:val="0"/>
@@ -11917,7 +11935,7 @@
           </w:tcPr>
           <w:p>
             <w:pPr>
-              <w:pStyle w:val="Caption"/>
+              <w:pStyle w:val="Legenda"/>
               <w:jc w:val="center"/>
               <w:rPr>
                 <w:i w:val="0"/>
@@ -11968,7 +11986,7 @@
           </w:tcPr>
           <w:p>
             <w:pPr>
-              <w:pStyle w:val="Caption"/>
+              <w:pStyle w:val="Legenda"/>
               <w:jc w:val="center"/>
               <w:rPr>
                 <w:i w:val="0"/>
@@ -12028,7 +12046,7 @@
           </w:tcPr>
           <w:p>
             <w:pPr>
-              <w:pStyle w:val="Caption"/>
+              <w:pStyle w:val="Legenda"/>
               <w:rPr>
                 <w:i w:val="0"/>
                 <w:color w:val="auto"/>
@@ -12045,7 +12063,7 @@
           </w:tcPr>
           <w:p>
             <w:pPr>
-              <w:pStyle w:val="Caption"/>
+              <w:pStyle w:val="Legenda"/>
               <w:jc w:val="center"/>
               <w:rPr>
                 <w:i w:val="0"/>
@@ -12099,7 +12117,7 @@
           </w:tcPr>
           <w:p>
             <w:pPr>
-              <w:pStyle w:val="Caption"/>
+              <w:pStyle w:val="Legenda"/>
               <w:jc w:val="center"/>
               <w:rPr>
                 <w:i w:val="0"/>
@@ -12159,7 +12177,7 @@
           </w:tcPr>
           <w:p>
             <w:pPr>
-              <w:pStyle w:val="Caption"/>
+              <w:pStyle w:val="Legenda"/>
               <w:rPr>
                 <w:i w:val="0"/>
                 <w:color w:val="auto"/>
@@ -12176,7 +12194,7 @@
           </w:tcPr>
           <w:p>
             <w:pPr>
-              <w:pStyle w:val="Caption"/>
+              <w:pStyle w:val="Legenda"/>
               <w:jc w:val="center"/>
               <w:rPr>
                 <w:i w:val="0"/>
@@ -12231,7 +12249,7 @@
           </w:tcPr>
           <w:p>
             <w:pPr>
-              <w:pStyle w:val="Caption"/>
+              <w:pStyle w:val="Legenda"/>
               <w:rPr>
                 <w:i w:val="0"/>
                 <w:color w:val="auto"/>
@@ -12257,7 +12275,7 @@
           </w:tcPr>
           <w:p>
             <w:pPr>
-              <w:pStyle w:val="Caption"/>
+              <w:pStyle w:val="Legenda"/>
               <w:rPr>
                 <w:i w:val="0"/>
                 <w:color w:val="auto"/>
@@ -12274,7 +12292,7 @@
           </w:tcPr>
           <w:p>
             <w:pPr>
-              <w:pStyle w:val="Caption"/>
+              <w:pStyle w:val="Legenda"/>
               <w:jc w:val="center"/>
               <w:rPr>
                 <w:i w:val="0"/>
@@ -12330,7 +12348,7 @@
           </w:tcPr>
           <w:p>
             <w:pPr>
-              <w:pStyle w:val="Caption"/>
+              <w:pStyle w:val="Legenda"/>
               <w:rPr>
                 <w:i w:val="0"/>
                 <w:color w:val="auto"/>
@@ -12356,7 +12374,7 @@
           </w:tcPr>
           <w:p>
             <w:pPr>
-              <w:pStyle w:val="Caption"/>
+              <w:pStyle w:val="Legenda"/>
               <w:rPr>
                 <w:i w:val="0"/>
                 <w:color w:val="auto"/>
@@ -12373,7 +12391,7 @@
           </w:tcPr>
           <w:p>
             <w:pPr>
-              <w:pStyle w:val="Caption"/>
+              <w:pStyle w:val="Legenda"/>
               <w:jc w:val="center"/>
               <w:rPr>
                 <w:i w:val="0"/>
@@ -12429,7 +12447,7 @@
           </w:tcPr>
           <w:p>
             <w:pPr>
-              <w:pStyle w:val="Caption"/>
+              <w:pStyle w:val="Legenda"/>
               <w:rPr>
                 <w:i w:val="0"/>
                 <w:color w:val="auto"/>
@@ -12455,7 +12473,7 @@
           </w:tcPr>
           <w:p>
             <w:pPr>
-              <w:pStyle w:val="Caption"/>
+              <w:pStyle w:val="Legenda"/>
               <w:rPr>
                 <w:i w:val="0"/>
                 <w:color w:val="auto"/>
@@ -12472,7 +12490,7 @@
           </w:tcPr>
           <w:p>
             <w:pPr>
-              <w:pStyle w:val="Caption"/>
+              <w:pStyle w:val="Legenda"/>
               <w:jc w:val="center"/>
               <w:rPr>
                 <w:i w:val="0"/>
@@ -12528,7 +12546,7 @@
           </w:tcPr>
           <w:p>
             <w:pPr>
-              <w:pStyle w:val="Caption"/>
+              <w:pStyle w:val="Legenda"/>
               <w:rPr>
                 <w:i w:val="0"/>
                 <w:color w:val="auto"/>
@@ -12554,7 +12572,7 @@
           </w:tcPr>
           <w:p>
             <w:pPr>
-              <w:pStyle w:val="Caption"/>
+              <w:pStyle w:val="Legenda"/>
               <w:rPr>
                 <w:i w:val="0"/>
                 <w:color w:val="auto"/>
@@ -12571,7 +12589,7 @@
           </w:tcPr>
           <w:p>
             <w:pPr>
-              <w:pStyle w:val="Caption"/>
+              <w:pStyle w:val="Legenda"/>
               <w:jc w:val="center"/>
               <w:rPr>
                 <w:i w:val="0"/>
@@ -12627,7 +12645,7 @@
           </w:tcPr>
           <w:p>
             <w:pPr>
-              <w:pStyle w:val="Caption"/>
+              <w:pStyle w:val="Legenda"/>
               <w:rPr>
                 <w:i w:val="0"/>
                 <w:color w:val="auto"/>
@@ -12653,7 +12671,7 @@
           </w:tcPr>
           <w:p>
             <w:pPr>
-              <w:pStyle w:val="Caption"/>
+              <w:pStyle w:val="Legenda"/>
               <w:rPr>
                 <w:i w:val="0"/>
                 <w:color w:val="auto"/>
@@ -12670,7 +12688,7 @@
           </w:tcPr>
           <w:p>
             <w:pPr>
-              <w:pStyle w:val="Caption"/>
+              <w:pStyle w:val="Legenda"/>
               <w:jc w:val="center"/>
               <w:rPr>
                 <w:i w:val="0"/>
@@ -12726,7 +12744,7 @@
           </w:tcPr>
           <w:p>
             <w:pPr>
-              <w:pStyle w:val="Caption"/>
+              <w:pStyle w:val="Legenda"/>
               <w:rPr>
                 <w:i w:val="0"/>
                 <w:color w:val="auto"/>
@@ -12751,7 +12769,7 @@
           </w:tcPr>
           <w:p>
             <w:pPr>
-              <w:pStyle w:val="Caption"/>
+              <w:pStyle w:val="Legenda"/>
               <w:rPr>
                 <w:i w:val="0"/>
                 <w:color w:val="auto"/>
@@ -12768,7 +12786,7 @@
           </w:tcPr>
           <w:p>
             <w:pPr>
-              <w:pStyle w:val="Caption"/>
+              <w:pStyle w:val="Legenda"/>
               <w:jc w:val="center"/>
               <w:rPr>
                 <w:i w:val="0"/>
@@ -12824,7 +12842,7 @@
           </w:tcPr>
           <w:p>
             <w:pPr>
-              <w:pStyle w:val="Caption"/>
+              <w:pStyle w:val="Legenda"/>
               <w:keepNext/>
               <w:rPr>
                 <w:i w:val="0"/>
@@ -12843,6 +12861,7 @@
         <w:spacing w:after="160" w:line="259" w:lineRule="auto"/>
       </w:pPr>
       <w:r>
+        <w:lastRenderedPageBreak/>
         <w:t>Relativamente</w:t>
       </w:r>
       <w:r>
@@ -12899,7 +12918,7 @@
     </w:p>
     <w:p>
       <w:pPr>
-        <w:pStyle w:val="Caption"/>
+        <w:pStyle w:val="Legenda"/>
         <w:rPr>
           <w:noProof/>
         </w:rPr>
@@ -12977,7 +12996,7 @@
     </w:p>
     <w:p>
       <w:pPr>
-        <w:pStyle w:val="Caption"/>
+        <w:pStyle w:val="Legenda"/>
         <w:rPr>
           <w:noProof/>
         </w:rPr>
@@ -12985,7 +13004,7 @@
     </w:p>
     <w:p>
       <w:pPr>
-        <w:pStyle w:val="Caption"/>
+        <w:pStyle w:val="Legenda"/>
         <w:rPr>
           <w:noProof/>
         </w:rPr>
@@ -12993,7 +13012,7 @@
     </w:p>
     <w:p>
       <w:pPr>
-        <w:pStyle w:val="Caption"/>
+        <w:pStyle w:val="Legenda"/>
         <w:rPr>
           <w:i w:val="0"/>
           <w:iCs w:val="0"/>
@@ -13004,13 +13023,13 @@
     </w:p>
     <w:p>
       <w:pPr>
-        <w:pStyle w:val="Caption"/>
+        <w:pStyle w:val="Legenda"/>
         <w:jc w:val="center"/>
       </w:pPr>
     </w:p>
     <w:p>
       <w:pPr>
-        <w:pStyle w:val="Caption"/>
+        <w:pStyle w:val="Legenda"/>
         <w:rPr>
           <w:noProof/>
         </w:rPr>
@@ -13018,7 +13037,7 @@
     </w:p>
     <w:p>
       <w:pPr>
-        <w:pStyle w:val="Caption"/>
+        <w:pStyle w:val="Legenda"/>
         <w:rPr>
           <w:i w:val="0"/>
           <w:iCs w:val="0"/>
@@ -13027,117 +13046,117 @@
     </w:p>
     <w:p>
       <w:pPr>
-        <w:pStyle w:val="Caption"/>
-      </w:pPr>
-    </w:p>
-    <w:p>
-      <w:pPr>
-        <w:pStyle w:val="Caption"/>
-      </w:pPr>
-    </w:p>
-    <w:p>
-      <w:pPr>
-        <w:pStyle w:val="Caption"/>
-      </w:pPr>
-    </w:p>
-    <w:p>
-      <w:pPr>
-        <w:pStyle w:val="Caption"/>
-      </w:pPr>
-    </w:p>
-    <w:p>
-      <w:pPr>
-        <w:pStyle w:val="Caption"/>
-      </w:pPr>
-    </w:p>
-    <w:p>
-      <w:pPr>
-        <w:pStyle w:val="Caption"/>
-      </w:pPr>
-    </w:p>
-    <w:p>
-      <w:pPr>
-        <w:pStyle w:val="Caption"/>
-      </w:pPr>
-    </w:p>
-    <w:p>
-      <w:pPr>
-        <w:pStyle w:val="Caption"/>
-      </w:pPr>
-    </w:p>
-    <w:p>
-      <w:pPr>
-        <w:pStyle w:val="Caption"/>
-      </w:pPr>
-    </w:p>
-    <w:p>
-      <w:pPr>
-        <w:pStyle w:val="Caption"/>
-      </w:pPr>
-    </w:p>
-    <w:p>
-      <w:pPr>
-        <w:pStyle w:val="Caption"/>
-      </w:pPr>
-    </w:p>
-    <w:p>
-      <w:pPr>
-        <w:pStyle w:val="Caption"/>
-      </w:pPr>
-    </w:p>
-    <w:p>
-      <w:pPr>
-        <w:pStyle w:val="Caption"/>
-      </w:pPr>
-    </w:p>
-    <w:p>
-      <w:pPr>
-        <w:pStyle w:val="Caption"/>
-      </w:pPr>
-    </w:p>
-    <w:p>
-      <w:pPr>
-        <w:pStyle w:val="Caption"/>
-      </w:pPr>
-    </w:p>
-    <w:p>
-      <w:pPr>
-        <w:pStyle w:val="Caption"/>
-      </w:pPr>
-    </w:p>
-    <w:p>
-      <w:pPr>
-        <w:pStyle w:val="Caption"/>
-      </w:pPr>
-    </w:p>
-    <w:p>
-      <w:pPr>
-        <w:pStyle w:val="Caption"/>
-      </w:pPr>
-    </w:p>
-    <w:p>
-      <w:pPr>
-        <w:pStyle w:val="Caption"/>
-      </w:pPr>
-    </w:p>
-    <w:p>
-      <w:pPr>
-        <w:pStyle w:val="Caption"/>
-      </w:pPr>
-    </w:p>
-    <w:p>
-      <w:pPr>
-        <w:pStyle w:val="Caption"/>
-      </w:pPr>
-    </w:p>
-    <w:p>
-      <w:pPr>
-        <w:pStyle w:val="Caption"/>
-      </w:pPr>
-    </w:p>
-    <w:p>
-      <w:pPr>
-        <w:pStyle w:val="Caption"/>
+        <w:pStyle w:val="Legenda"/>
+      </w:pPr>
+    </w:p>
+    <w:p>
+      <w:pPr>
+        <w:pStyle w:val="Legenda"/>
+      </w:pPr>
+    </w:p>
+    <w:p>
+      <w:pPr>
+        <w:pStyle w:val="Legenda"/>
+      </w:pPr>
+    </w:p>
+    <w:p>
+      <w:pPr>
+        <w:pStyle w:val="Legenda"/>
+      </w:pPr>
+    </w:p>
+    <w:p>
+      <w:pPr>
+        <w:pStyle w:val="Legenda"/>
+      </w:pPr>
+    </w:p>
+    <w:p>
+      <w:pPr>
+        <w:pStyle w:val="Legenda"/>
+      </w:pPr>
+    </w:p>
+    <w:p>
+      <w:pPr>
+        <w:pStyle w:val="Legenda"/>
+      </w:pPr>
+    </w:p>
+    <w:p>
+      <w:pPr>
+        <w:pStyle w:val="Legenda"/>
+      </w:pPr>
+    </w:p>
+    <w:p>
+      <w:pPr>
+        <w:pStyle w:val="Legenda"/>
+      </w:pPr>
+    </w:p>
+    <w:p>
+      <w:pPr>
+        <w:pStyle w:val="Legenda"/>
+      </w:pPr>
+    </w:p>
+    <w:p>
+      <w:pPr>
+        <w:pStyle w:val="Legenda"/>
+      </w:pPr>
+    </w:p>
+    <w:p>
+      <w:pPr>
+        <w:pStyle w:val="Legenda"/>
+      </w:pPr>
+    </w:p>
+    <w:p>
+      <w:pPr>
+        <w:pStyle w:val="Legenda"/>
+      </w:pPr>
+    </w:p>
+    <w:p>
+      <w:pPr>
+        <w:pStyle w:val="Legenda"/>
+      </w:pPr>
+    </w:p>
+    <w:p>
+      <w:pPr>
+        <w:pStyle w:val="Legenda"/>
+      </w:pPr>
+    </w:p>
+    <w:p>
+      <w:pPr>
+        <w:pStyle w:val="Legenda"/>
+      </w:pPr>
+    </w:p>
+    <w:p>
+      <w:pPr>
+        <w:pStyle w:val="Legenda"/>
+      </w:pPr>
+    </w:p>
+    <w:p>
+      <w:pPr>
+        <w:pStyle w:val="Legenda"/>
+      </w:pPr>
+    </w:p>
+    <w:p>
+      <w:pPr>
+        <w:pStyle w:val="Legenda"/>
+      </w:pPr>
+    </w:p>
+    <w:p>
+      <w:pPr>
+        <w:pStyle w:val="Legenda"/>
+      </w:pPr>
+    </w:p>
+    <w:p>
+      <w:pPr>
+        <w:pStyle w:val="Legenda"/>
+      </w:pPr>
+    </w:p>
+    <w:p>
+      <w:pPr>
+        <w:pStyle w:val="Legenda"/>
+      </w:pPr>
+    </w:p>
+    <w:p>
+      <w:pPr>
+        <w:pStyle w:val="Legenda"/>
       </w:pPr>
     </w:p>
     <w:p>
@@ -13184,7 +13203,7 @@
                         <w:txbxContent>
                           <w:p>
                             <w:pPr>
-                              <w:pStyle w:val="Caption"/>
+                              <w:pStyle w:val="Legenda"/>
                               <w:jc w:val="center"/>
                               <w:rPr>
                                 <w:noProof/>
@@ -13269,7 +13288,7 @@
                   <w:txbxContent>
                     <w:p>
                       <w:pPr>
-                        <w:pStyle w:val="Caption"/>
+                        <w:pStyle w:val="Legenda"/>
                         <w:jc w:val="center"/>
                         <w:rPr>
                           <w:noProof/>
@@ -13341,7 +13360,7 @@
     <w:p/>
     <w:p>
       <w:pPr>
-        <w:pStyle w:val="Heading1"/>
+        <w:pStyle w:val="Ttulo1"/>
         <w:numPr>
           <w:ilvl w:val="0"/>
           <w:numId w:val="37"/>
@@ -13349,6 +13368,7 @@
       </w:pPr>
       <w:bookmarkStart w:id="35" w:name="_Toc98970019"/>
       <w:r>
+        <w:lastRenderedPageBreak/>
         <w:t>Análise de resultados e testes efetuados</w:t>
       </w:r>
       <w:bookmarkEnd w:id="35"/>
@@ -13548,6 +13568,7 @@
           <w:id w:val="-82073646"/>
           <w:citation/>
         </w:sdtPr>
+        <w:sdtEndPr/>
         <w:sdtContent>
           <w:r>
             <w:fldChar w:fldCharType="begin"/>
@@ -13770,7 +13791,7 @@
     </w:p>
     <w:p>
       <w:pPr>
-        <w:pStyle w:val="Caption"/>
+        <w:pStyle w:val="Legenda"/>
         <w:jc w:val="center"/>
         <w:rPr>
           <w:sz w:val="20"/>
@@ -14008,7 +14029,7 @@
                         <w:txbxContent>
                           <w:p>
                             <w:pPr>
-                              <w:pStyle w:val="Caption"/>
+                              <w:pStyle w:val="Legenda"/>
                               <w:jc w:val="center"/>
                               <w:rPr>
                                 <w:noProof/>
@@ -14111,7 +14132,7 @@
                   <w:txbxContent>
                     <w:p>
                       <w:pPr>
-                        <w:pStyle w:val="Caption"/>
+                        <w:pStyle w:val="Legenda"/>
                         <w:jc w:val="center"/>
                         <w:rPr>
                           <w:noProof/>
@@ -14377,6 +14398,7 @@
     <w:p/>
     <w:p>
       <w:r>
+        <w:lastRenderedPageBreak/>
         <w:t>Numa fase mais avançada</w:t>
       </w:r>
       <w:r>
@@ -14709,7 +14731,7 @@
                         <w:txbxContent>
                           <w:p>
                             <w:pPr>
-                              <w:pStyle w:val="Caption"/>
+                              <w:pStyle w:val="Legenda"/>
                               <w:jc w:val="center"/>
                               <w:rPr>
                                 <w:sz w:val="20"/>
@@ -14800,7 +14822,7 @@
                   <w:txbxContent>
                     <w:p>
                       <w:pPr>
-                        <w:pStyle w:val="Caption"/>
+                        <w:pStyle w:val="Legenda"/>
                         <w:jc w:val="center"/>
                         <w:rPr>
                           <w:sz w:val="20"/>
@@ -14988,7 +15010,7 @@
                         <w:txbxContent>
                           <w:p>
                             <w:pPr>
-                              <w:pStyle w:val="Caption"/>
+                              <w:pStyle w:val="Legenda"/>
                               <w:jc w:val="center"/>
                               <w:rPr>
                                 <w:noProof/>
@@ -15077,7 +15099,7 @@
                   <w:txbxContent>
                     <w:p>
                       <w:pPr>
-                        <w:pStyle w:val="Caption"/>
+                        <w:pStyle w:val="Legenda"/>
                         <w:jc w:val="center"/>
                         <w:rPr>
                           <w:noProof/>
@@ -15306,6 +15328,7 @@
     </w:p>
     <w:p>
       <w:r>
+        <w:lastRenderedPageBreak/>
         <w:t xml:space="preserve">A figura </w:t>
       </w:r>
       <w:r>
@@ -15541,7 +15564,7 @@
                         <w:txbxContent>
                           <w:p>
                             <w:pPr>
-                              <w:pStyle w:val="Caption"/>
+                              <w:pStyle w:val="Legenda"/>
                               <w:jc w:val="center"/>
                               <w:rPr>
                                 <w:noProof/>
@@ -15633,7 +15656,7 @@
                   <w:txbxContent>
                     <w:p>
                       <w:pPr>
-                        <w:pStyle w:val="Caption"/>
+                        <w:pStyle w:val="Legenda"/>
                         <w:jc w:val="center"/>
                         <w:rPr>
                           <w:noProof/>
@@ -15958,7 +15981,7 @@
                         <w:txbxContent>
                           <w:p>
                             <w:pPr>
-                              <w:pStyle w:val="Caption"/>
+                              <w:pStyle w:val="Legenda"/>
                               <w:jc w:val="center"/>
                               <w:rPr>
                                 <w:noProof/>
@@ -16075,7 +16098,7 @@
                   <w:txbxContent>
                     <w:p>
                       <w:pPr>
-                        <w:pStyle w:val="Caption"/>
+                        <w:pStyle w:val="Legenda"/>
                         <w:jc w:val="center"/>
                         <w:rPr>
                           <w:noProof/>
@@ -16390,7 +16413,7 @@
                         <w:txbxContent>
                           <w:p>
                             <w:pPr>
-                              <w:pStyle w:val="Caption"/>
+                              <w:pStyle w:val="Legenda"/>
                               <w:jc w:val="center"/>
                               <w:rPr>
                                 <w:noProof/>
@@ -16507,7 +16530,7 @@
                   <w:txbxContent>
                     <w:p>
                       <w:pPr>
-                        <w:pStyle w:val="Caption"/>
+                        <w:pStyle w:val="Legenda"/>
                         <w:jc w:val="center"/>
                         <w:rPr>
                           <w:noProof/>
@@ -16621,7 +16644,7 @@
     </w:p>
     <w:p>
       <w:pPr>
-        <w:pStyle w:val="Heading1"/>
+        <w:pStyle w:val="Ttulo1"/>
         <w:numPr>
           <w:ilvl w:val="0"/>
           <w:numId w:val="37"/>
@@ -16629,6 +16652,7 @@
       </w:pPr>
       <w:bookmarkStart w:id="49" w:name="_Toc98970020"/>
       <w:r>
+        <w:lastRenderedPageBreak/>
         <w:t>Conclusão</w:t>
       </w:r>
       <w:bookmarkEnd w:id="49"/>
@@ -16709,7 +16733,13 @@
         <w:t xml:space="preserve"> e </w:t>
       </w:r>
       <w:r>
-        <w:t>WiFi</w:t>
+        <w:t>Wi</w:t>
+      </w:r>
+      <w:r>
+        <w:t>-</w:t>
+      </w:r>
+      <w:r>
+        <w:t>Fi</w:t>
       </w:r>
       <w:r>
         <w:t>,</w:t>
@@ -16753,7 +16783,7 @@
     </w:p>
     <w:p>
       <w:pPr>
-        <w:pStyle w:val="Heading2"/>
+        <w:pStyle w:val="Ttulo2"/>
       </w:pPr>
       <w:bookmarkStart w:id="50" w:name="_Toc98970021"/>
       <w:r>
@@ -16782,7 +16812,7 @@
     </w:p>
     <w:p>
       <w:pPr>
-        <w:pStyle w:val="ListParagraph"/>
+        <w:pStyle w:val="PargrafodaLista"/>
         <w:numPr>
           <w:ilvl w:val="0"/>
           <w:numId w:val="47"/>
@@ -16794,7 +16824,7 @@
     </w:p>
     <w:p>
       <w:pPr>
-        <w:pStyle w:val="ListParagraph"/>
+        <w:pStyle w:val="PargrafodaLista"/>
         <w:numPr>
           <w:ilvl w:val="0"/>
           <w:numId w:val="46"/>
@@ -16806,7 +16836,7 @@
     </w:p>
     <w:p>
       <w:pPr>
-        <w:pStyle w:val="ListParagraph"/>
+        <w:pStyle w:val="PargrafodaLista"/>
         <w:numPr>
           <w:ilvl w:val="0"/>
           <w:numId w:val="46"/>
@@ -16818,7 +16848,7 @@
     </w:p>
     <w:p>
       <w:pPr>
-        <w:pStyle w:val="ListParagraph"/>
+        <w:pStyle w:val="PargrafodaLista"/>
         <w:numPr>
           <w:ilvl w:val="0"/>
           <w:numId w:val="46"/>
@@ -16863,7 +16893,7 @@
     </w:p>
     <w:p>
       <w:pPr>
-        <w:pStyle w:val="ListParagraph"/>
+        <w:pStyle w:val="PargrafodaLista"/>
         <w:numPr>
           <w:ilvl w:val="0"/>
           <w:numId w:val="46"/>
@@ -16892,7 +16922,7 @@
     </w:p>
     <w:p>
       <w:pPr>
-        <w:pStyle w:val="ListParagraph"/>
+        <w:pStyle w:val="PargrafodaLista"/>
         <w:numPr>
           <w:ilvl w:val="0"/>
           <w:numId w:val="47"/>
@@ -16904,7 +16934,7 @@
     </w:p>
     <w:p>
       <w:pPr>
-        <w:pStyle w:val="ListParagraph"/>
+        <w:pStyle w:val="PargrafodaLista"/>
         <w:numPr>
           <w:ilvl w:val="0"/>
           <w:numId w:val="47"/>
@@ -16916,7 +16946,7 @@
     </w:p>
     <w:p>
       <w:pPr>
-        <w:pStyle w:val="ListParagraph"/>
+        <w:pStyle w:val="PargrafodaLista"/>
         <w:numPr>
           <w:ilvl w:val="0"/>
           <w:numId w:val="47"/>
@@ -16934,7 +16964,7 @@
     </w:p>
     <w:p>
       <w:pPr>
-        <w:pStyle w:val="ListParagraph"/>
+        <w:pStyle w:val="PargrafodaLista"/>
         <w:numPr>
           <w:ilvl w:val="0"/>
           <w:numId w:val="47"/>
@@ -16970,7 +17000,7 @@
     </w:p>
     <w:p>
       <w:pPr>
-        <w:pStyle w:val="ListParagraph"/>
+        <w:pStyle w:val="PargrafodaLista"/>
         <w:numPr>
           <w:ilvl w:val="0"/>
           <w:numId w:val="47"/>
@@ -17022,7 +17052,7 @@
     </w:p>
     <w:p>
       <w:pPr>
-        <w:pStyle w:val="ListParagraph"/>
+        <w:pStyle w:val="PargrafodaLista"/>
         <w:numPr>
           <w:ilvl w:val="0"/>
           <w:numId w:val="47"/>
@@ -17051,7 +17081,7 @@
     </w:p>
     <w:p>
       <w:pPr>
-        <w:pStyle w:val="ListParagraph"/>
+        <w:pStyle w:val="PargrafodaLista"/>
         <w:numPr>
           <w:ilvl w:val="0"/>
           <w:numId w:val="41"/>
@@ -17081,7 +17111,7 @@
     </w:p>
     <w:p>
       <w:pPr>
-        <w:pStyle w:val="ListParagraph"/>
+        <w:pStyle w:val="PargrafodaLista"/>
         <w:numPr>
           <w:ilvl w:val="0"/>
           <w:numId w:val="41"/>
@@ -17096,7 +17126,7 @@
     </w:p>
     <w:p>
       <w:pPr>
-        <w:pStyle w:val="ListParagraph"/>
+        <w:pStyle w:val="PargrafodaLista"/>
         <w:numPr>
           <w:ilvl w:val="0"/>
           <w:numId w:val="41"/>
@@ -17108,7 +17138,7 @@
     </w:p>
     <w:p>
       <w:pPr>
-        <w:pStyle w:val="ListParagraph"/>
+        <w:pStyle w:val="PargrafodaLista"/>
         <w:numPr>
           <w:ilvl w:val="0"/>
           <w:numId w:val="41"/>
@@ -17143,7 +17173,7 @@
     </w:p>
     <w:p>
       <w:pPr>
-        <w:pStyle w:val="ListParagraph"/>
+        <w:pStyle w:val="PargrafodaLista"/>
         <w:numPr>
           <w:ilvl w:val="0"/>
           <w:numId w:val="50"/>
@@ -17155,7 +17185,7 @@
     </w:p>
     <w:p>
       <w:pPr>
-        <w:pStyle w:val="ListParagraph"/>
+        <w:pStyle w:val="PargrafodaLista"/>
         <w:numPr>
           <w:ilvl w:val="0"/>
           <w:numId w:val="43"/>
@@ -17200,7 +17230,7 @@
     </w:p>
     <w:p>
       <w:pPr>
-        <w:pStyle w:val="ListParagraph"/>
+        <w:pStyle w:val="PargrafodaLista"/>
         <w:numPr>
           <w:ilvl w:val="0"/>
           <w:numId w:val="43"/>
@@ -17250,7 +17280,7 @@
     </w:p>
     <w:p>
       <w:pPr>
-        <w:pStyle w:val="ListParagraph"/>
+        <w:pStyle w:val="PargrafodaLista"/>
         <w:numPr>
           <w:ilvl w:val="0"/>
           <w:numId w:val="43"/>
@@ -17265,7 +17295,7 @@
     </w:p>
     <w:p>
       <w:pPr>
-        <w:pStyle w:val="ListParagraph"/>
+        <w:pStyle w:val="PargrafodaLista"/>
         <w:numPr>
           <w:ilvl w:val="0"/>
           <w:numId w:val="43"/>
@@ -17283,7 +17313,7 @@
     </w:p>
     <w:p>
       <w:pPr>
-        <w:pStyle w:val="ListParagraph"/>
+        <w:pStyle w:val="PargrafodaLista"/>
       </w:pPr>
     </w:p>
     <w:p>
@@ -17310,10 +17340,11 @@
           <w:docPartUnique/>
         </w:docPartObj>
       </w:sdtPr>
+      <w:sdtEndPr/>
       <w:sdtContent>
         <w:p>
           <w:pPr>
-            <w:pStyle w:val="Heading1"/>
+            <w:pStyle w:val="Ttulo1"/>
             <w:numPr>
               <w:ilvl w:val="0"/>
               <w:numId w:val="37"/>
@@ -17329,6 +17360,7 @@
             <w:id w:val="111145805"/>
             <w:bibliography/>
           </w:sdtPr>
+          <w:sdtEndPr/>
           <w:sdtContent>
             <w:p>
               <w:pPr>
@@ -17376,7 +17408,7 @@
                   </w:tcPr>
                   <w:p>
                     <w:pPr>
-                      <w:pStyle w:val="Bibliography"/>
+                      <w:pStyle w:val="Bibliografia"/>
                       <w:rPr>
                         <w:noProof/>
                         <w:sz w:val="24"/>
@@ -17398,7 +17430,7 @@
                   </w:tcPr>
                   <w:p>
                     <w:pPr>
-                      <w:pStyle w:val="Bibliography"/>
+                      <w:pStyle w:val="Bibliografia"/>
                       <w:rPr>
                         <w:noProof/>
                         <w:lang w:val="en-GB"/>
@@ -17432,7 +17464,7 @@
                   </w:tcPr>
                   <w:p>
                     <w:pPr>
-                      <w:pStyle w:val="Bibliography"/>
+                      <w:pStyle w:val="Bibliografia"/>
                       <w:rPr>
                         <w:noProof/>
                       </w:rPr>
@@ -17452,7 +17484,7 @@
                   </w:tcPr>
                   <w:p>
                     <w:pPr>
-                      <w:pStyle w:val="Bibliography"/>
+                      <w:pStyle w:val="Bibliografia"/>
                       <w:rPr>
                         <w:noProof/>
                         <w:lang w:val="en-GB"/>
@@ -17480,7 +17512,7 @@
                   </w:tcPr>
                   <w:p>
                     <w:pPr>
-                      <w:pStyle w:val="Bibliography"/>
+                      <w:pStyle w:val="Bibliografia"/>
                       <w:rPr>
                         <w:noProof/>
                       </w:rPr>
@@ -17500,7 +17532,7 @@
                   </w:tcPr>
                   <w:p>
                     <w:pPr>
-                      <w:pStyle w:val="Bibliography"/>
+                      <w:pStyle w:val="Bibliografia"/>
                       <w:rPr>
                         <w:noProof/>
                         <w:lang w:val="en-GB"/>
@@ -17528,7 +17560,7 @@
                   </w:tcPr>
                   <w:p>
                     <w:pPr>
-                      <w:pStyle w:val="Bibliography"/>
+                      <w:pStyle w:val="Bibliografia"/>
                       <w:rPr>
                         <w:noProof/>
                       </w:rPr>
@@ -17548,7 +17580,7 @@
                   </w:tcPr>
                   <w:p>
                     <w:pPr>
-                      <w:pStyle w:val="Bibliography"/>
+                      <w:pStyle w:val="Bibliografia"/>
                       <w:rPr>
                         <w:noProof/>
                         <w:lang w:val="en-GB"/>
@@ -17576,7 +17608,7 @@
                   </w:tcPr>
                   <w:p>
                     <w:pPr>
-                      <w:pStyle w:val="Bibliography"/>
+                      <w:pStyle w:val="Bibliografia"/>
                       <w:rPr>
                         <w:noProof/>
                       </w:rPr>
@@ -17596,7 +17628,7 @@
                   </w:tcPr>
                   <w:p>
                     <w:pPr>
-                      <w:pStyle w:val="Bibliography"/>
+                      <w:pStyle w:val="Bibliografia"/>
                       <w:rPr>
                         <w:noProof/>
                         <w:lang w:val="en-GB"/>
@@ -17624,7 +17656,7 @@
                   </w:tcPr>
                   <w:p>
                     <w:pPr>
-                      <w:pStyle w:val="Bibliography"/>
+                      <w:pStyle w:val="Bibliografia"/>
                       <w:rPr>
                         <w:noProof/>
                       </w:rPr>
@@ -17644,7 +17676,7 @@
                   </w:tcPr>
                   <w:p>
                     <w:pPr>
-                      <w:pStyle w:val="Bibliography"/>
+                      <w:pStyle w:val="Bibliografia"/>
                       <w:rPr>
                         <w:noProof/>
                         <w:lang w:val="en-GB"/>
@@ -17672,7 +17704,7 @@
                   </w:tcPr>
                   <w:p>
                     <w:pPr>
-                      <w:pStyle w:val="Bibliography"/>
+                      <w:pStyle w:val="Bibliografia"/>
                       <w:rPr>
                         <w:noProof/>
                       </w:rPr>
@@ -17692,7 +17724,7 @@
                   </w:tcPr>
                   <w:p>
                     <w:pPr>
-                      <w:pStyle w:val="Bibliography"/>
+                      <w:pStyle w:val="Bibliografia"/>
                       <w:rPr>
                         <w:noProof/>
                         <w:lang w:val="en-GB"/>
@@ -17720,7 +17752,7 @@
                   </w:tcPr>
                   <w:p>
                     <w:pPr>
-                      <w:pStyle w:val="Bibliography"/>
+                      <w:pStyle w:val="Bibliografia"/>
                       <w:rPr>
                         <w:noProof/>
                       </w:rPr>
@@ -17740,7 +17772,7 @@
                   </w:tcPr>
                   <w:p>
                     <w:pPr>
-                      <w:pStyle w:val="Bibliography"/>
+                      <w:pStyle w:val="Bibliografia"/>
                       <w:rPr>
                         <w:noProof/>
                         <w:lang w:val="en-GB"/>
@@ -17774,7 +17806,7 @@
                   </w:tcPr>
                   <w:p>
                     <w:pPr>
-                      <w:pStyle w:val="Bibliography"/>
+                      <w:pStyle w:val="Bibliografia"/>
                       <w:rPr>
                         <w:noProof/>
                       </w:rPr>
@@ -17794,7 +17826,7 @@
                   </w:tcPr>
                   <w:p>
                     <w:pPr>
-                      <w:pStyle w:val="Bibliography"/>
+                      <w:pStyle w:val="Bibliografia"/>
                       <w:rPr>
                         <w:noProof/>
                         <w:lang w:val="en-GB"/>
@@ -17905,7 +17937,7 @@
     <w:sdtContent>
       <w:p>
         <w:pPr>
-          <w:pStyle w:val="Footer"/>
+          <w:pStyle w:val="Rodap"/>
           <w:jc w:val="right"/>
         </w:pPr>
         <w:r>
@@ -17934,7 +17966,7 @@
   </w:sdt>
   <w:p>
     <w:pPr>
-      <w:pStyle w:val="Footer"/>
+      <w:pStyle w:val="Rodap"/>
     </w:pPr>
   </w:p>
 </w:ftr>
@@ -17966,7 +17998,7 @@
 <w:hdr xmlns:wpc="http://schemas.microsoft.com/office/word/2010/wordprocessingCanvas" xmlns:cx="http://schemas.microsoft.com/office/drawing/2014/chartex" xmlns:cx1="http://schemas.microsoft.com/office/drawing/2015/9/8/chartex" xmlns:cx2="http://schemas.microsoft.com/office/drawing/2015/10/21/chartex" xmlns:cx3="http://schemas.microsoft.com/office/drawing/2016/5/9/chartex" xmlns:cx4="http://schemas.microsoft.com/office/drawing/2016/5/10/chartex" xmlns:cx5="http://schemas.microsoft.com/office/drawing/2016/5/11/chartex" xmlns:cx6="http://schemas.microsoft.com/office/drawing/2016/5/12/chartex" xmlns:cx7="http://schemas.microsoft.com/office/drawing/2016/5/13/chartex" xmlns:cx8="http://schemas.microsoft.com/office/drawing/2016/5/14/chartex" xmlns:mc="http://schemas.openxmlformats.org/markup-compatibility/2006" xmlns:aink="http://schemas.microsoft.com/office/drawing/2016/ink" xmlns:am3d="http://schemas.microsoft.com/office/drawing/2017/model3d" xmlns:o="urn:schemas-microsoft-com:office:office" xmlns:r="http://schemas.openxmlformats.org/officeDocument/2006/relationships" xmlns:m="http://schemas.openxmlformats.org/officeDocument/2006/math" xmlns:v="urn:schemas-microsoft-com:vml" xmlns:wp14="http://schemas.microsoft.com/office/word/2010/wordprocessingDrawing" xmlns:wp="http://schemas.openxmlformats.org/drawingml/2006/wordprocessingDrawing" xmlns:w10="urn:schemas-microsoft-com:office:word" xmlns:w="http://schemas.openxmlformats.org/wordprocessingml/2006/main" xmlns:w14="http://schemas.microsoft.com/office/word/2010/wordml" xmlns:w15="http://schemas.microsoft.com/office/word/2012/wordml" xmlns:w16cex="http://schemas.microsoft.com/office/word/2018/wordml/cex" xmlns:w16cid="http://schemas.microsoft.com/office/word/2016/wordml/cid" xmlns:w16="http://schemas.microsoft.com/office/word/2018/wordml" xmlns:w16sdtdh="http://schemas.microsoft.com/office/word/2020/wordml/sdtdatahash" xmlns:w16se="http://schemas.microsoft.com/office/word/2015/wordml/symex" xmlns:wpg="http://schemas.microsoft.com/office/word/2010/wordprocessingGroup" xmlns:wpi="http://schemas.microsoft.com/office/word/2010/wordprocessingInk" xmlns:wne="http://schemas.microsoft.com/office/word/2006/wordml" xmlns:wps="http://schemas.microsoft.com/office/word/2010/wordprocessingShape" mc:Ignorable="w14 w15 w16se w16cid w16 w16cex w16sdtdh wp14">
   <w:p>
     <w:pPr>
-      <w:pStyle w:val="Header"/>
+      <w:pStyle w:val="Cabealho"/>
     </w:pPr>
     <w:r>
       <w:t xml:space="preserve">Universidade do Minho </w:t>
@@ -17981,7 +18013,7 @@
   </w:p>
   <w:p>
     <w:pPr>
-      <w:pStyle w:val="Header"/>
+      <w:pStyle w:val="Cabealho"/>
     </w:pPr>
   </w:p>
 </w:hdr>
@@ -24140,11 +24172,11 @@
       <w:lang w:eastAsia="en-GB"/>
     </w:rPr>
   </w:style>
-  <w:style w:type="paragraph" w:styleId="Heading1">
+  <w:style w:type="paragraph" w:styleId="Ttulo1">
     <w:name w:val="heading 1"/>
     <w:basedOn w:val="Normal"/>
     <w:next w:val="Normal"/>
-    <w:link w:val="Heading1Char"/>
+    <w:link w:val="Ttulo1Carter"/>
     <w:uiPriority w:val="9"/>
     <w:qFormat/>
     <w:rsid w:val="007E6C05"/>
@@ -24161,11 +24193,11 @@
       <w:szCs w:val="32"/>
     </w:rPr>
   </w:style>
-  <w:style w:type="paragraph" w:styleId="Heading2">
+  <w:style w:type="paragraph" w:styleId="Ttulo2">
     <w:name w:val="heading 2"/>
     <w:basedOn w:val="Normal"/>
     <w:next w:val="Normal"/>
-    <w:link w:val="Heading2Char"/>
+    <w:link w:val="Ttulo2Carter"/>
     <w:uiPriority w:val="9"/>
     <w:unhideWhenUsed/>
     <w:qFormat/>
@@ -24183,11 +24215,11 @@
       <w:szCs w:val="26"/>
     </w:rPr>
   </w:style>
-  <w:style w:type="paragraph" w:styleId="Heading3">
+  <w:style w:type="paragraph" w:styleId="Ttulo3">
     <w:name w:val="heading 3"/>
     <w:basedOn w:val="Normal"/>
     <w:next w:val="Normal"/>
-    <w:link w:val="Heading3Char"/>
+    <w:link w:val="Ttulo3Carter"/>
     <w:uiPriority w:val="9"/>
     <w:unhideWhenUsed/>
     <w:qFormat/>
@@ -24205,11 +24237,11 @@
       <w:szCs w:val="24"/>
     </w:rPr>
   </w:style>
-  <w:style w:type="paragraph" w:styleId="Heading4">
+  <w:style w:type="paragraph" w:styleId="Ttulo4">
     <w:name w:val="heading 4"/>
     <w:basedOn w:val="Normal"/>
     <w:next w:val="Normal"/>
-    <w:link w:val="Heading4Char"/>
+    <w:link w:val="Ttulo4Carter"/>
     <w:uiPriority w:val="9"/>
     <w:unhideWhenUsed/>
     <w:qFormat/>
@@ -24228,11 +24260,11 @@
       <w:sz w:val="32"/>
     </w:rPr>
   </w:style>
-  <w:style w:type="paragraph" w:styleId="Heading5">
+  <w:style w:type="paragraph" w:styleId="Ttulo5">
     <w:name w:val="heading 5"/>
     <w:basedOn w:val="Normal"/>
     <w:next w:val="Normal"/>
-    <w:link w:val="Heading5Char"/>
+    <w:link w:val="Ttulo5Carter"/>
     <w:uiPriority w:val="9"/>
     <w:unhideWhenUsed/>
     <w:qFormat/>
@@ -24248,13 +24280,13 @@
       <w:color w:val="2F5496" w:themeColor="accent1" w:themeShade="BF"/>
     </w:rPr>
   </w:style>
-  <w:style w:type="character" w:default="1" w:styleId="DefaultParagraphFont">
+  <w:style w:type="character" w:default="1" w:styleId="Tipodeletrapredefinidodopargrafo">
     <w:name w:val="Default Paragraph Font"/>
     <w:uiPriority w:val="1"/>
     <w:semiHidden/>
     <w:unhideWhenUsed/>
   </w:style>
-  <w:style w:type="table" w:default="1" w:styleId="TableNormal">
+  <w:style w:type="table" w:default="1" w:styleId="Tabelanormal">
     <w:name w:val="Normal Table"/>
     <w:uiPriority w:val="99"/>
     <w:semiHidden/>
@@ -24269,16 +24301,16 @@
       </w:tblCellMar>
     </w:tblPr>
   </w:style>
-  <w:style w:type="numbering" w:default="1" w:styleId="NoList">
+  <w:style w:type="numbering" w:default="1" w:styleId="Semlista">
     <w:name w:val="No List"/>
     <w:uiPriority w:val="99"/>
     <w:semiHidden/>
     <w:unhideWhenUsed/>
   </w:style>
-  <w:style w:type="character" w:customStyle="1" w:styleId="Heading1Char">
-    <w:name w:val="Heading 1 Char"/>
-    <w:basedOn w:val="DefaultParagraphFont"/>
-    <w:link w:val="Heading1"/>
+  <w:style w:type="character" w:customStyle="1" w:styleId="Ttulo1Carter">
+    <w:name w:val="Título 1 Caráter"/>
+    <w:basedOn w:val="Tipodeletrapredefinidodopargrafo"/>
+    <w:link w:val="Ttulo1"/>
     <w:uiPriority w:val="9"/>
     <w:rsid w:val="007E6C05"/>
     <w:rPr>
@@ -24288,10 +24320,10 @@
       <w:lang w:eastAsia="en-GB"/>
     </w:rPr>
   </w:style>
-  <w:style w:type="character" w:customStyle="1" w:styleId="Heading2Char">
-    <w:name w:val="Heading 2 Char"/>
-    <w:basedOn w:val="DefaultParagraphFont"/>
-    <w:link w:val="Heading2"/>
+  <w:style w:type="character" w:customStyle="1" w:styleId="Ttulo2Carter">
+    <w:name w:val="Título 2 Caráter"/>
+    <w:basedOn w:val="Tipodeletrapredefinidodopargrafo"/>
+    <w:link w:val="Ttulo2"/>
     <w:uiPriority w:val="9"/>
     <w:rsid w:val="0056071F"/>
     <w:rPr>
@@ -24301,10 +24333,10 @@
       <w:lang w:eastAsia="en-GB"/>
     </w:rPr>
   </w:style>
-  <w:style w:type="paragraph" w:styleId="FootnoteText">
+  <w:style w:type="paragraph" w:styleId="Textodenotaderodap">
     <w:name w:val="footnote text"/>
     <w:basedOn w:val="Normal"/>
-    <w:link w:val="FootnoteTextChar"/>
+    <w:link w:val="TextodenotaderodapCarter"/>
     <w:uiPriority w:val="99"/>
     <w:semiHidden/>
     <w:unhideWhenUsed/>
@@ -24314,10 +24346,10 @@
       <w:szCs w:val="20"/>
     </w:rPr>
   </w:style>
-  <w:style w:type="character" w:customStyle="1" w:styleId="FootnoteTextChar">
-    <w:name w:val="Footnote Text Char"/>
-    <w:basedOn w:val="DefaultParagraphFont"/>
-    <w:link w:val="FootnoteText"/>
+  <w:style w:type="character" w:customStyle="1" w:styleId="TextodenotaderodapCarter">
+    <w:name w:val="Texto de nota de rodapé Caráter"/>
+    <w:basedOn w:val="Tipodeletrapredefinidodopargrafo"/>
+    <w:link w:val="Textodenotaderodap"/>
     <w:uiPriority w:val="99"/>
     <w:semiHidden/>
     <w:rsid w:val="006D018B"/>
@@ -24328,9 +24360,9 @@
       <w:lang w:eastAsia="en-GB"/>
     </w:rPr>
   </w:style>
-  <w:style w:type="character" w:styleId="FootnoteReference">
+  <w:style w:type="character" w:styleId="Refdenotaderodap">
     <w:name w:val="footnote reference"/>
-    <w:basedOn w:val="DefaultParagraphFont"/>
+    <w:basedOn w:val="Tipodeletrapredefinidodopargrafo"/>
     <w:uiPriority w:val="99"/>
     <w:semiHidden/>
     <w:unhideWhenUsed/>
@@ -24339,7 +24371,7 @@
       <w:vertAlign w:val="superscript"/>
     </w:rPr>
   </w:style>
-  <w:style w:type="paragraph" w:styleId="Caption">
+  <w:style w:type="paragraph" w:styleId="Legenda">
     <w:name w:val="caption"/>
     <w:basedOn w:val="Normal"/>
     <w:next w:val="Normal"/>
@@ -24376,10 +24408,10 @@
       <w:lang w:val="en-GB"/>
     </w:rPr>
   </w:style>
-  <w:style w:type="paragraph" w:styleId="Header">
+  <w:style w:type="paragraph" w:styleId="Cabealho">
     <w:name w:val="header"/>
     <w:basedOn w:val="Normal"/>
-    <w:link w:val="HeaderChar"/>
+    <w:link w:val="CabealhoCarter"/>
     <w:uiPriority w:val="99"/>
     <w:unhideWhenUsed/>
     <w:rsid w:val="004673DD"/>
@@ -24390,10 +24422,10 @@
       </w:tabs>
     </w:pPr>
   </w:style>
-  <w:style w:type="character" w:customStyle="1" w:styleId="HeaderChar">
-    <w:name w:val="Header Char"/>
-    <w:basedOn w:val="DefaultParagraphFont"/>
-    <w:link w:val="Header"/>
+  <w:style w:type="character" w:customStyle="1" w:styleId="CabealhoCarter">
+    <w:name w:val="Cabeçalho Caráter"/>
+    <w:basedOn w:val="Tipodeletrapredefinidodopargrafo"/>
+    <w:link w:val="Cabealho"/>
     <w:uiPriority w:val="99"/>
     <w:rsid w:val="004673DD"/>
     <w:rPr>
@@ -24401,10 +24433,10 @@
       <w:lang w:eastAsia="en-GB"/>
     </w:rPr>
   </w:style>
-  <w:style w:type="paragraph" w:styleId="Footer">
+  <w:style w:type="paragraph" w:styleId="Rodap">
     <w:name w:val="footer"/>
     <w:basedOn w:val="Normal"/>
-    <w:link w:val="FooterChar"/>
+    <w:link w:val="RodapCarter"/>
     <w:uiPriority w:val="99"/>
     <w:unhideWhenUsed/>
     <w:rsid w:val="004673DD"/>
@@ -24415,10 +24447,10 @@
       </w:tabs>
     </w:pPr>
   </w:style>
-  <w:style w:type="character" w:customStyle="1" w:styleId="FooterChar">
-    <w:name w:val="Footer Char"/>
-    <w:basedOn w:val="DefaultParagraphFont"/>
-    <w:link w:val="Footer"/>
+  <w:style w:type="character" w:customStyle="1" w:styleId="RodapCarter">
+    <w:name w:val="Rodapé Caráter"/>
+    <w:basedOn w:val="Tipodeletrapredefinidodopargrafo"/>
+    <w:link w:val="Rodap"/>
     <w:uiPriority w:val="99"/>
     <w:rsid w:val="004673DD"/>
     <w:rPr>
@@ -24426,9 +24458,9 @@
       <w:lang w:eastAsia="en-GB"/>
     </w:rPr>
   </w:style>
-  <w:style w:type="paragraph" w:styleId="TOCHeading">
+  <w:style w:type="paragraph" w:styleId="Cabealhodondice">
     <w:name w:val="TOC Heading"/>
-    <w:basedOn w:val="Heading1"/>
+    <w:basedOn w:val="Ttulo1"/>
     <w:next w:val="Normal"/>
     <w:uiPriority w:val="39"/>
     <w:unhideWhenUsed/>
@@ -24447,7 +24479,7 @@
       <w:lang w:val="en-US" w:eastAsia="en-US"/>
     </w:rPr>
   </w:style>
-  <w:style w:type="paragraph" w:styleId="TOC1">
+  <w:style w:type="paragraph" w:styleId="ndice1">
     <w:name w:val="toc 1"/>
     <w:basedOn w:val="Normal"/>
     <w:next w:val="Normal"/>
@@ -24459,7 +24491,7 @@
       <w:spacing w:after="100"/>
     </w:pPr>
   </w:style>
-  <w:style w:type="paragraph" w:styleId="TOC2">
+  <w:style w:type="paragraph" w:styleId="ndice2">
     <w:name w:val="toc 2"/>
     <w:basedOn w:val="Normal"/>
     <w:next w:val="Normal"/>
@@ -24472,9 +24504,9 @@
       <w:ind w:left="220"/>
     </w:pPr>
   </w:style>
-  <w:style w:type="character" w:styleId="Hyperlink">
+  <w:style w:type="character" w:styleId="Hiperligao">
     <w:name w:val="Hyperlink"/>
-    <w:basedOn w:val="DefaultParagraphFont"/>
+    <w:basedOn w:val="Tipodeletrapredefinidodopargrafo"/>
     <w:uiPriority w:val="99"/>
     <w:unhideWhenUsed/>
     <w:rsid w:val="004673DD"/>
@@ -24483,7 +24515,7 @@
       <w:u w:val="single"/>
     </w:rPr>
   </w:style>
-  <w:style w:type="paragraph" w:styleId="ListParagraph">
+  <w:style w:type="paragraph" w:styleId="PargrafodaLista">
     <w:name w:val="List Paragraph"/>
     <w:basedOn w:val="Normal"/>
     <w:uiPriority w:val="34"/>
@@ -24494,10 +24526,10 @@
       <w:contextualSpacing/>
     </w:pPr>
   </w:style>
-  <w:style w:type="character" w:customStyle="1" w:styleId="Heading3Char">
-    <w:name w:val="Heading 3 Char"/>
-    <w:basedOn w:val="DefaultParagraphFont"/>
-    <w:link w:val="Heading3"/>
+  <w:style w:type="character" w:customStyle="1" w:styleId="Ttulo3Carter">
+    <w:name w:val="Título 3 Caráter"/>
+    <w:basedOn w:val="Tipodeletrapredefinidodopargrafo"/>
+    <w:link w:val="Ttulo3"/>
     <w:uiPriority w:val="9"/>
     <w:rsid w:val="00956BAB"/>
     <w:rPr>
@@ -24508,7 +24540,7 @@
       <w:lang w:eastAsia="en-GB"/>
     </w:rPr>
   </w:style>
-  <w:style w:type="paragraph" w:styleId="TOC3">
+  <w:style w:type="paragraph" w:styleId="ndice3">
     <w:name w:val="toc 3"/>
     <w:basedOn w:val="Normal"/>
     <w:next w:val="Normal"/>
@@ -24521,7 +24553,7 @@
       <w:ind w:left="440"/>
     </w:pPr>
   </w:style>
-  <w:style w:type="paragraph" w:styleId="NoSpacing">
+  <w:style w:type="paragraph" w:styleId="SemEspaamento">
     <w:name w:val="No Spacing"/>
     <w:uiPriority w:val="1"/>
     <w:qFormat/>
@@ -24536,10 +24568,10 @@
       <w:lang w:eastAsia="en-GB"/>
     </w:rPr>
   </w:style>
-  <w:style w:type="character" w:customStyle="1" w:styleId="Heading4Char">
-    <w:name w:val="Heading 4 Char"/>
-    <w:basedOn w:val="DefaultParagraphFont"/>
-    <w:link w:val="Heading4"/>
+  <w:style w:type="character" w:customStyle="1" w:styleId="Ttulo4Carter">
+    <w:name w:val="Título 4 Caráter"/>
+    <w:basedOn w:val="Tipodeletrapredefinidodopargrafo"/>
+    <w:link w:val="Ttulo4"/>
     <w:uiPriority w:val="9"/>
     <w:rsid w:val="005502AB"/>
     <w:rPr>
@@ -24551,10 +24583,10 @@
       <w:lang w:eastAsia="en-GB"/>
     </w:rPr>
   </w:style>
-  <w:style w:type="paragraph" w:styleId="EndnoteText">
+  <w:style w:type="paragraph" w:styleId="Textodenotadefim">
     <w:name w:val="endnote text"/>
     <w:basedOn w:val="Normal"/>
-    <w:link w:val="EndnoteTextChar"/>
+    <w:link w:val="TextodenotadefimCarter"/>
     <w:uiPriority w:val="99"/>
     <w:semiHidden/>
     <w:unhideWhenUsed/>
@@ -24564,10 +24596,10 @@
       <w:szCs w:val="20"/>
     </w:rPr>
   </w:style>
-  <w:style w:type="character" w:customStyle="1" w:styleId="EndnoteTextChar">
-    <w:name w:val="Endnote Text Char"/>
-    <w:basedOn w:val="DefaultParagraphFont"/>
-    <w:link w:val="EndnoteText"/>
+  <w:style w:type="character" w:customStyle="1" w:styleId="TextodenotadefimCarter">
+    <w:name w:val="Texto de nota de fim Caráter"/>
+    <w:basedOn w:val="Tipodeletrapredefinidodopargrafo"/>
+    <w:link w:val="Textodenotadefim"/>
     <w:uiPriority w:val="99"/>
     <w:semiHidden/>
     <w:rsid w:val="000C3F05"/>
@@ -24578,9 +24610,9 @@
       <w:lang w:eastAsia="en-GB"/>
     </w:rPr>
   </w:style>
-  <w:style w:type="character" w:styleId="EndnoteReference">
+  <w:style w:type="character" w:styleId="Refdenotadefim">
     <w:name w:val="endnote reference"/>
-    <w:basedOn w:val="DefaultParagraphFont"/>
+    <w:basedOn w:val="Tipodeletrapredefinidodopargrafo"/>
     <w:uiPriority w:val="99"/>
     <w:semiHidden/>
     <w:unhideWhenUsed/>
@@ -24589,7 +24621,7 @@
       <w:vertAlign w:val="superscript"/>
     </w:rPr>
   </w:style>
-  <w:style w:type="paragraph" w:styleId="TableofFigures">
+  <w:style w:type="paragraph" w:styleId="ndicedeilustraes">
     <w:name w:val="table of figures"/>
     <w:basedOn w:val="Normal"/>
     <w:next w:val="Normal"/>
@@ -24613,10 +24645,10 @@
       <w:szCs w:val="24"/>
     </w:rPr>
   </w:style>
-  <w:style w:type="character" w:customStyle="1" w:styleId="Heading5Char">
-    <w:name w:val="Heading 5 Char"/>
-    <w:basedOn w:val="DefaultParagraphFont"/>
-    <w:link w:val="Heading5"/>
+  <w:style w:type="character" w:customStyle="1" w:styleId="Ttulo5Carter">
+    <w:name w:val="Título 5 Caráter"/>
+    <w:basedOn w:val="Tipodeletrapredefinidodopargrafo"/>
+    <w:link w:val="Ttulo5"/>
     <w:uiPriority w:val="9"/>
     <w:rsid w:val="002D1DD3"/>
     <w:rPr>
@@ -24625,9 +24657,9 @@
       <w:lang w:eastAsia="en-GB"/>
     </w:rPr>
   </w:style>
-  <w:style w:type="character" w:styleId="UnresolvedMention">
+  <w:style w:type="character" w:styleId="MenoNoResolvida">
     <w:name w:val="Unresolved Mention"/>
-    <w:basedOn w:val="DefaultParagraphFont"/>
+    <w:basedOn w:val="Tipodeletrapredefinidodopargrafo"/>
     <w:uiPriority w:val="99"/>
     <w:semiHidden/>
     <w:unhideWhenUsed/>
@@ -24637,7 +24669,7 @@
       <w:shd w:val="clear" w:color="auto" w:fill="E1DFDD"/>
     </w:rPr>
   </w:style>
-  <w:style w:type="paragraph" w:styleId="Bibliography">
+  <w:style w:type="paragraph" w:styleId="Bibliografia">
     <w:name w:val="Bibliography"/>
     <w:basedOn w:val="Normal"/>
     <w:next w:val="Normal"/>
@@ -24645,9 +24677,9 @@
     <w:unhideWhenUsed/>
     <w:rsid w:val="00B54F63"/>
   </w:style>
-  <w:style w:type="character" w:styleId="FollowedHyperlink">
+  <w:style w:type="character" w:styleId="Hiperligaovisitada">
     <w:name w:val="FollowedHyperlink"/>
-    <w:basedOn w:val="DefaultParagraphFont"/>
+    <w:basedOn w:val="Tipodeletrapredefinidodopargrafo"/>
     <w:uiPriority w:val="99"/>
     <w:semiHidden/>
     <w:unhideWhenUsed/>
@@ -24657,9 +24689,9 @@
       <w:u w:val="single"/>
     </w:rPr>
   </w:style>
-  <w:style w:type="table" w:styleId="TableGrid">
+  <w:style w:type="table" w:styleId="TabelacomGrelha">
     <w:name w:val="Table Grid"/>
-    <w:basedOn w:val="TableNormal"/>
+    <w:basedOn w:val="Tabelanormal"/>
     <w:uiPriority w:val="39"/>
     <w:rsid w:val="00971BDF"/>
     <w:pPr>
@@ -24676,7 +24708,7 @@
       </w:tblBorders>
     </w:tblPr>
   </w:style>
-  <w:style w:type="paragraph" w:styleId="Revision">
+  <w:style w:type="paragraph" w:styleId="Reviso">
     <w:name w:val="Revision"/>
     <w:hidden/>
     <w:uiPriority w:val="99"/>
@@ -25174,21 +25206,6 @@
 </file>
 
 <file path=customXml/item2.xml><?xml version="1.0" encoding="utf-8"?>
-<?mso-contentType ?>
-<FormTemplates xmlns="http://schemas.microsoft.com/sharepoint/v3/contenttype/forms">
-  <Display>DocumentLibraryForm</Display>
-  <Edit>DocumentLibraryForm</Edit>
-  <New>DocumentLibraryForm</New>
-</FormTemplates>
-</file>
-
-<file path=customXml/item3.xml><?xml version="1.0" encoding="utf-8"?>
-<p:properties xmlns:p="http://schemas.microsoft.com/office/2006/metadata/properties" xmlns:xsi="http://www.w3.org/2001/XMLSchema-instance" xmlns:pc="http://schemas.microsoft.com/office/infopath/2007/PartnerControls">
-  <documentManagement/>
-</p:properties>
-</file>
-
-<file path=customXml/item4.xml><?xml version="1.0" encoding="utf-8"?>
 <b:Sources xmlns:b="http://schemas.openxmlformats.org/officeDocument/2006/bibliography" xmlns="http://schemas.openxmlformats.org/officeDocument/2006/bibliography" SelectedStyle="\IEEE2006OfficeOnline.xsl" StyleName="IEEE" Version="2006">
   <b:Source>
     <b:Tag>San19</b:Tag>
@@ -25348,6 +25365,21 @@
 </b:Sources>
 </file>
 
+<file path=customXml/item3.xml><?xml version="1.0" encoding="utf-8"?>
+<p:properties xmlns:p="http://schemas.microsoft.com/office/2006/metadata/properties" xmlns:xsi="http://www.w3.org/2001/XMLSchema-instance" xmlns:pc="http://schemas.microsoft.com/office/infopath/2007/PartnerControls">
+  <documentManagement/>
+</p:properties>
+</file>
+
+<file path=customXml/item4.xml><?xml version="1.0" encoding="utf-8"?>
+<?mso-contentType ?>
+<FormTemplates xmlns="http://schemas.microsoft.com/sharepoint/v3/contenttype/forms">
+  <Display>DocumentLibraryForm</Display>
+  <Edit>DocumentLibraryForm</Edit>
+  <New>DocumentLibraryForm</New>
+</FormTemplates>
+</file>
+
 <file path=customXml/itemProps1.xml><?xml version="1.0" encoding="utf-8"?>
 <ds:datastoreItem xmlns:ds="http://schemas.openxmlformats.org/officeDocument/2006/customXml" ds:itemID="{9D235468-BE12-40DC-A56A-05F405A22D68}">
   <ds:schemaRefs>
@@ -25368,9 +25400,9 @@
 </file>
 
 <file path=customXml/itemProps2.xml><?xml version="1.0" encoding="utf-8"?>
-<ds:datastoreItem xmlns:ds="http://schemas.openxmlformats.org/officeDocument/2006/customXml" ds:itemID="{D489736B-0B14-4818-8EA2-BF423C82E074}">
+<ds:datastoreItem xmlns:ds="http://schemas.openxmlformats.org/officeDocument/2006/customXml" ds:itemID="{207B71D7-3A9F-45EF-A90A-0FE112E203F5}">
   <ds:schemaRefs>
-    <ds:schemaRef ds:uri="http://schemas.microsoft.com/sharepoint/v3/contenttype/forms"/>
+    <ds:schemaRef ds:uri="http://schemas.openxmlformats.org/officeDocument/2006/bibliography"/>
   </ds:schemaRefs>
 </ds:datastoreItem>
 </file>
@@ -25385,9 +25417,9 @@
 </file>
 
 <file path=customXml/itemProps4.xml><?xml version="1.0" encoding="utf-8"?>
-<ds:datastoreItem xmlns:ds="http://schemas.openxmlformats.org/officeDocument/2006/customXml" ds:itemID="{207B71D7-3A9F-45EF-A90A-0FE112E203F5}">
+<ds:datastoreItem xmlns:ds="http://schemas.openxmlformats.org/officeDocument/2006/customXml" ds:itemID="{D489736B-0B14-4818-8EA2-BF423C82E074}">
   <ds:schemaRefs>
-    <ds:schemaRef ds:uri="http://schemas.openxmlformats.org/officeDocument/2006/bibliography"/>
+    <ds:schemaRef ds:uri="http://schemas.microsoft.com/sharepoint/v3/contenttype/forms"/>
   </ds:schemaRefs>
 </ds:datastoreItem>
 </file>
</xml_diff>